<commit_message>
Completed answers for tasks 1-5.
Please review the answers quickly and fix whatever seems necessary. Also complete the answers of the remaining tasks.
</commit_message>
<xml_diff>
--- a/COS_221_Assignment_5_ Procrastinators.docx
+++ b/COS_221_Assignment_5_ Procrastinators.docx
@@ -493,7 +493,23 @@
           <w:sz w:val="24"/>
           <w:szCs w:val="24"/>
         </w:rPr>
-        <w:t>The user experience (UX) is a vital part of the success of an e-commerce site. A well designed UX instils trust on the website from users and can boost the performance of the site as well. Trust in a website influence if a user will spend time or money on the website. 40% of users will stop using a website if it takes more than 3 seconds to load, 39% of users’ engagement will fade if images don’t load or load too slow and 88% of users are less inclined to re-use a site after a bad experience. According to Baymard’s research, bad UX design at the checkout process leads 18% of users not to trust the sites with their credit card information.</w:t>
+        <w:t xml:space="preserve">The user experience (UX) is a vital part of the success of an e-commerce site. A well designed UX instils trust on the website from users and can boost the performance of the site as well. Trust in a website influence if a user will spend time or money on the website. 40% of users will stop using a website if it takes more than 3 seconds to load, 39% of users’ engagement will fade if images don’t load or load too slow and 88% of users are less inclined to re-use a site after a bad experience. According to </w:t>
+      </w:r>
+      <w:proofErr w:type="spellStart"/>
+      <w:r>
+        <w:rPr>
+          <w:sz w:val="24"/>
+          <w:szCs w:val="24"/>
+        </w:rPr>
+        <w:t>Baymard’s</w:t>
+      </w:r>
+      <w:proofErr w:type="spellEnd"/>
+      <w:r>
+        <w:rPr>
+          <w:sz w:val="24"/>
+          <w:szCs w:val="24"/>
+        </w:rPr>
+        <w:t xml:space="preserve"> research, bad UX design at the checkout process leads 18% of users not to trust the sites with their credit card information.</w:t>
       </w:r>
       <w:r>
         <w:t xml:space="preserve"> </w:t>
@@ -653,8 +669,17 @@
           <w:sz w:val="24"/>
           <w:szCs w:val="24"/>
         </w:rPr>
-        <w:t>J. Dublino</w:t>
-      </w:r>
+        <w:t xml:space="preserve">J. </w:t>
+      </w:r>
+      <w:proofErr w:type="spellStart"/>
+      <w:r>
+        <w:rPr>
+          <w:sz w:val="24"/>
+          <w:szCs w:val="24"/>
+        </w:rPr>
+        <w:t>Dublino</w:t>
+      </w:r>
+      <w:proofErr w:type="spellEnd"/>
       <w:r>
         <w:rPr>
           <w:sz w:val="24"/>
@@ -790,8 +815,17 @@
           <w:sz w:val="24"/>
           <w:szCs w:val="24"/>
         </w:rPr>
-        <w:t>A. Zamfirache</w:t>
-      </w:r>
+        <w:t xml:space="preserve">A. </w:t>
+      </w:r>
+      <w:proofErr w:type="spellStart"/>
+      <w:r>
+        <w:rPr>
+          <w:sz w:val="24"/>
+          <w:szCs w:val="24"/>
+        </w:rPr>
+        <w:t>Zamfirache</w:t>
+      </w:r>
+      <w:proofErr w:type="spellEnd"/>
       <w:r>
         <w:rPr>
           <w:sz w:val="24"/>
@@ -996,12 +1030,21 @@
           <w:szCs w:val="24"/>
         </w:rPr>
       </w:pPr>
-      <w:r>
-        <w:rPr>
-          <w:sz w:val="24"/>
-          <w:szCs w:val="24"/>
-        </w:rPr>
-        <w:t xml:space="preserve">Anynomous. “The significance of User Experience for E-Commerce Websites.” V-Hub </w:t>
+      <w:proofErr w:type="spellStart"/>
+      <w:r>
+        <w:rPr>
+          <w:sz w:val="24"/>
+          <w:szCs w:val="24"/>
+        </w:rPr>
+        <w:t>Anynomous</w:t>
+      </w:r>
+      <w:proofErr w:type="spellEnd"/>
+      <w:r>
+        <w:rPr>
+          <w:sz w:val="24"/>
+          <w:szCs w:val="24"/>
+        </w:rPr>
+        <w:t xml:space="preserve">. “The significance of User Experience for E-Commerce Websites.” V-Hub </w:t>
       </w:r>
       <w:hyperlink r:id="rId15" w:history="1">
         <w:r>
@@ -1039,7 +1082,23 @@
           <w:sz w:val="24"/>
           <w:szCs w:val="24"/>
         </w:rPr>
-        <w:t xml:space="preserve">Christian Holst. “40+ UX Statistics (from 150,000 hours of UX Research).” Baymard Institute </w:t>
+        <w:t xml:space="preserve">Christian Holst. “40+ UX Statistics (from 150,000 hours of UX Research).” </w:t>
+      </w:r>
+      <w:proofErr w:type="spellStart"/>
+      <w:r>
+        <w:rPr>
+          <w:sz w:val="24"/>
+          <w:szCs w:val="24"/>
+        </w:rPr>
+        <w:t>Baymard</w:t>
+      </w:r>
+      <w:proofErr w:type="spellEnd"/>
+      <w:r>
+        <w:rPr>
+          <w:sz w:val="24"/>
+          <w:szCs w:val="24"/>
+        </w:rPr>
+        <w:t xml:space="preserve"> Institute </w:t>
       </w:r>
       <w:hyperlink r:id="rId16" w:history="1">
         <w:r>
@@ -1247,26 +1306,54 @@
     <w:p>
       <w:pPr>
         <w:pStyle w:val="ListParagraph"/>
-        <w:rPr>
-          <w:b/>
-          <w:bCs/>
-          <w:sz w:val="24"/>
-          <w:szCs w:val="24"/>
-          <w:lang w:val="en-US"/>
-        </w:rPr>
-      </w:pPr>
+        <w:numPr>
+          <w:ilvl w:val="0"/>
+          <w:numId w:val="4"/>
+        </w:numPr>
+        <w:rPr>
+          <w:b/>
+          <w:bCs/>
+          <w:sz w:val="24"/>
+          <w:szCs w:val="24"/>
+          <w:lang w:val="en-US"/>
+        </w:rPr>
+      </w:pPr>
+      <w:r>
+        <w:rPr>
+          <w:b/>
+          <w:bCs/>
+          <w:sz w:val="24"/>
+          <w:szCs w:val="24"/>
+          <w:lang w:val="en-US"/>
+        </w:rPr>
+        <w:t>It is assumed that the website compares products prices worldwide.</w:t>
+      </w:r>
     </w:p>
     <w:p>
       <w:pPr>
         <w:pStyle w:val="ListParagraph"/>
-        <w:rPr>
-          <w:b/>
-          <w:bCs/>
-          <w:sz w:val="24"/>
-          <w:szCs w:val="24"/>
-          <w:lang w:val="en-US"/>
-        </w:rPr>
-      </w:pPr>
+        <w:numPr>
+          <w:ilvl w:val="0"/>
+          <w:numId w:val="4"/>
+        </w:numPr>
+        <w:rPr>
+          <w:b/>
+          <w:bCs/>
+          <w:sz w:val="24"/>
+          <w:szCs w:val="24"/>
+          <w:lang w:val="en-US"/>
+        </w:rPr>
+      </w:pPr>
+      <w:r>
+        <w:rPr>
+          <w:b/>
+          <w:bCs/>
+          <w:sz w:val="24"/>
+          <w:szCs w:val="24"/>
+          <w:lang w:val="en-US"/>
+        </w:rPr>
+        <w:t xml:space="preserve">Reatiler main address is stored for purposes of communications or partnerships.  </w:t>
+      </w:r>
     </w:p>
     <w:p>
       <w:pPr>
@@ -1282,225 +1369,249 @@
     </w:p>
     <w:p>
       <w:pPr>
-        <w:rPr>
-          <w:b/>
-          <w:bCs/>
-          <w:sz w:val="24"/>
-          <w:szCs w:val="24"/>
-          <w:lang w:val="en-US"/>
-        </w:rPr>
-      </w:pPr>
-    </w:p>
-    <w:p>
-      <w:pPr>
-        <w:rPr>
-          <w:b/>
-          <w:bCs/>
-          <w:sz w:val="24"/>
-          <w:szCs w:val="24"/>
-          <w:lang w:val="en-US"/>
-        </w:rPr>
-      </w:pPr>
-    </w:p>
-    <w:p>
-      <w:pPr>
-        <w:rPr>
-          <w:rFonts w:cs="Calibri"/>
-          <w:sz w:val="24"/>
-          <w:szCs w:val="24"/>
-        </w:rPr>
-      </w:pPr>
-    </w:p>
-    <w:p>
-      <w:pPr>
-        <w:rPr>
-          <w:rFonts w:cs="Calibri"/>
-          <w:sz w:val="24"/>
-          <w:szCs w:val="24"/>
-        </w:rPr>
-      </w:pPr>
-    </w:p>
-    <w:p>
-      <w:pPr>
-        <w:rPr>
-          <w:rFonts w:cs="Calibri"/>
-          <w:sz w:val="24"/>
-          <w:szCs w:val="24"/>
-        </w:rPr>
-      </w:pPr>
-    </w:p>
-    <w:p>
-      <w:pPr>
-        <w:rPr>
-          <w:rFonts w:cs="Calibri"/>
-          <w:sz w:val="24"/>
-          <w:szCs w:val="24"/>
-        </w:rPr>
-      </w:pPr>
-    </w:p>
-    <w:p>
-      <w:pPr>
-        <w:rPr>
-          <w:rFonts w:cs="Calibri"/>
-          <w:sz w:val="24"/>
-          <w:szCs w:val="24"/>
-        </w:rPr>
-      </w:pPr>
-    </w:p>
-    <w:p>
-      <w:pPr>
-        <w:rPr>
-          <w:rFonts w:cs="Calibri"/>
-          <w:sz w:val="24"/>
-          <w:szCs w:val="24"/>
-        </w:rPr>
-      </w:pPr>
-    </w:p>
-    <w:p>
-      <w:pPr>
-        <w:rPr>
-          <w:rFonts w:cs="Calibri"/>
-          <w:sz w:val="24"/>
-          <w:szCs w:val="24"/>
-        </w:rPr>
-      </w:pPr>
-    </w:p>
-    <w:p>
-      <w:pPr>
-        <w:rPr>
-          <w:rFonts w:cs="Calibri"/>
-          <w:sz w:val="24"/>
-          <w:szCs w:val="24"/>
-        </w:rPr>
-      </w:pPr>
-    </w:p>
-    <w:p>
-      <w:pPr>
-        <w:rPr>
-          <w:rFonts w:cs="Calibri"/>
-          <w:sz w:val="24"/>
-          <w:szCs w:val="24"/>
-        </w:rPr>
-      </w:pPr>
-    </w:p>
-    <w:p>
-      <w:pPr>
-        <w:rPr>
-          <w:rFonts w:cs="Calibri"/>
-          <w:sz w:val="24"/>
-          <w:szCs w:val="24"/>
-        </w:rPr>
-      </w:pPr>
-    </w:p>
-    <w:p>
-      <w:pPr>
-        <w:rPr>
-          <w:rFonts w:cs="Calibri"/>
-          <w:sz w:val="24"/>
-          <w:szCs w:val="24"/>
-        </w:rPr>
-      </w:pPr>
-    </w:p>
-    <w:p>
-      <w:pPr>
-        <w:rPr>
-          <w:rFonts w:cs="Calibri"/>
-          <w:sz w:val="24"/>
-          <w:szCs w:val="24"/>
-        </w:rPr>
-      </w:pPr>
-    </w:p>
-    <w:p>
-      <w:pPr>
-        <w:rPr>
-          <w:rFonts w:cs="Calibri"/>
-          <w:sz w:val="24"/>
-          <w:szCs w:val="24"/>
-        </w:rPr>
-      </w:pPr>
-    </w:p>
-    <w:p>
-      <w:pPr>
-        <w:rPr>
-          <w:rFonts w:cs="Calibri"/>
-          <w:sz w:val="24"/>
-          <w:szCs w:val="24"/>
-        </w:rPr>
-      </w:pPr>
-    </w:p>
-    <w:p>
-      <w:pPr>
-        <w:rPr>
-          <w:rFonts w:cs="Calibri"/>
-          <w:sz w:val="24"/>
-          <w:szCs w:val="24"/>
-        </w:rPr>
-      </w:pPr>
-    </w:p>
-    <w:p>
-      <w:pPr>
-        <w:rPr>
-          <w:rFonts w:cs="Calibri"/>
-          <w:sz w:val="24"/>
-          <w:szCs w:val="24"/>
-        </w:rPr>
-      </w:pPr>
-    </w:p>
-    <w:p>
-      <w:pPr>
-        <w:rPr>
-          <w:rFonts w:cs="Calibri"/>
-          <w:sz w:val="24"/>
-          <w:szCs w:val="24"/>
-        </w:rPr>
-      </w:pPr>
-    </w:p>
-    <w:p>
-      <w:pPr>
-        <w:rPr>
-          <w:rFonts w:cs="Calibri"/>
-          <w:sz w:val="24"/>
-          <w:szCs w:val="24"/>
-        </w:rPr>
-      </w:pPr>
-    </w:p>
-    <w:p>
-      <w:pPr>
-        <w:rPr>
-          <w:rFonts w:cs="Calibri"/>
-          <w:sz w:val="24"/>
-          <w:szCs w:val="24"/>
-        </w:rPr>
-      </w:pPr>
-    </w:p>
-    <w:p>
-      <w:pPr>
-        <w:rPr>
-          <w:rFonts w:cs="Calibri"/>
-          <w:sz w:val="24"/>
-          <w:szCs w:val="24"/>
-        </w:rPr>
-      </w:pPr>
-    </w:p>
-    <w:p>
-      <w:pPr>
-        <w:rPr>
-          <w:b/>
-          <w:bCs/>
-          <w:sz w:val="28"/>
-          <w:szCs w:val="28"/>
-          <w:lang w:val="en-US"/>
-        </w:rPr>
-      </w:pPr>
-      <w:r>
-        <w:rPr>
-          <w:b/>
-          <w:bCs/>
-          <w:sz w:val="28"/>
-          <w:szCs w:val="28"/>
-          <w:lang w:val="en-US"/>
-        </w:rPr>
-        <w:lastRenderedPageBreak/>
+        <w:pStyle w:val="ListParagraph"/>
+        <w:rPr>
+          <w:b/>
+          <w:bCs/>
+          <w:sz w:val="24"/>
+          <w:szCs w:val="24"/>
+          <w:lang w:val="en-US"/>
+        </w:rPr>
+      </w:pPr>
+    </w:p>
+    <w:p>
+      <w:pPr>
+        <w:rPr>
+          <w:b/>
+          <w:bCs/>
+          <w:sz w:val="24"/>
+          <w:szCs w:val="24"/>
+          <w:lang w:val="en-US"/>
+        </w:rPr>
+      </w:pPr>
+    </w:p>
+    <w:p>
+      <w:pPr>
+        <w:rPr>
+          <w:b/>
+          <w:bCs/>
+          <w:sz w:val="24"/>
+          <w:szCs w:val="24"/>
+          <w:lang w:val="en-US"/>
+        </w:rPr>
+      </w:pPr>
+    </w:p>
+    <w:p>
+      <w:pPr>
+        <w:rPr>
+          <w:rFonts w:cs="Calibri"/>
+          <w:sz w:val="24"/>
+          <w:szCs w:val="24"/>
+        </w:rPr>
+      </w:pPr>
+    </w:p>
+    <w:p>
+      <w:pPr>
+        <w:rPr>
+          <w:b/>
+          <w:bCs/>
+          <w:sz w:val="24"/>
+          <w:szCs w:val="24"/>
+          <w:lang w:val="en-US"/>
+        </w:rPr>
+      </w:pPr>
+      <w:r>
+        <w:rPr>
+          <w:b/>
+          <w:bCs/>
+          <w:sz w:val="24"/>
+          <w:szCs w:val="24"/>
+          <w:lang w:val="en-US"/>
+        </w:rPr>
+        <w:t>Note</w:t>
+      </w:r>
+      <w:r>
+        <w:rPr>
+          <w:b/>
+          <w:bCs/>
+          <w:sz w:val="24"/>
+          <w:szCs w:val="24"/>
+          <w:lang w:val="en-US"/>
+        </w:rPr>
+        <w:t>s:</w:t>
+      </w:r>
+    </w:p>
+    <w:p>
+      <w:pPr>
+        <w:rPr>
+          <w:rFonts w:cs="Calibri"/>
+          <w:sz w:val="24"/>
+          <w:szCs w:val="24"/>
+        </w:rPr>
+      </w:pPr>
+    </w:p>
+    <w:p>
+      <w:pPr>
+        <w:rPr>
+          <w:rFonts w:cs="Calibri"/>
+          <w:sz w:val="24"/>
+          <w:szCs w:val="24"/>
+        </w:rPr>
+      </w:pPr>
+    </w:p>
+    <w:p>
+      <w:pPr>
+        <w:rPr>
+          <w:rFonts w:cs="Calibri"/>
+          <w:sz w:val="24"/>
+          <w:szCs w:val="24"/>
+        </w:rPr>
+      </w:pPr>
+    </w:p>
+    <w:p>
+      <w:pPr>
+        <w:rPr>
+          <w:rFonts w:cs="Calibri"/>
+          <w:sz w:val="24"/>
+          <w:szCs w:val="24"/>
+        </w:rPr>
+      </w:pPr>
+    </w:p>
+    <w:p>
+      <w:pPr>
+        <w:rPr>
+          <w:rFonts w:cs="Calibri"/>
+          <w:sz w:val="24"/>
+          <w:szCs w:val="24"/>
+        </w:rPr>
+      </w:pPr>
+    </w:p>
+    <w:p>
+      <w:pPr>
+        <w:rPr>
+          <w:rFonts w:cs="Calibri"/>
+          <w:sz w:val="24"/>
+          <w:szCs w:val="24"/>
+        </w:rPr>
+      </w:pPr>
+    </w:p>
+    <w:p>
+      <w:pPr>
+        <w:rPr>
+          <w:rFonts w:cs="Calibri"/>
+          <w:sz w:val="24"/>
+          <w:szCs w:val="24"/>
+        </w:rPr>
+      </w:pPr>
+    </w:p>
+    <w:p>
+      <w:pPr>
+        <w:rPr>
+          <w:rFonts w:cs="Calibri"/>
+          <w:sz w:val="24"/>
+          <w:szCs w:val="24"/>
+        </w:rPr>
+      </w:pPr>
+    </w:p>
+    <w:p>
+      <w:pPr>
+        <w:rPr>
+          <w:rFonts w:cs="Calibri"/>
+          <w:sz w:val="24"/>
+          <w:szCs w:val="24"/>
+        </w:rPr>
+      </w:pPr>
+    </w:p>
+    <w:p>
+      <w:pPr>
+        <w:rPr>
+          <w:rFonts w:cs="Calibri"/>
+          <w:sz w:val="24"/>
+          <w:szCs w:val="24"/>
+        </w:rPr>
+      </w:pPr>
+    </w:p>
+    <w:p>
+      <w:pPr>
+        <w:rPr>
+          <w:rFonts w:cs="Calibri"/>
+          <w:sz w:val="24"/>
+          <w:szCs w:val="24"/>
+        </w:rPr>
+      </w:pPr>
+    </w:p>
+    <w:p>
+      <w:pPr>
+        <w:rPr>
+          <w:rFonts w:cs="Calibri"/>
+          <w:sz w:val="24"/>
+          <w:szCs w:val="24"/>
+        </w:rPr>
+      </w:pPr>
+    </w:p>
+    <w:p>
+      <w:pPr>
+        <w:rPr>
+          <w:rFonts w:cs="Calibri"/>
+          <w:sz w:val="24"/>
+          <w:szCs w:val="24"/>
+        </w:rPr>
+      </w:pPr>
+    </w:p>
+    <w:p>
+      <w:pPr>
+        <w:rPr>
+          <w:rFonts w:cs="Calibri"/>
+          <w:sz w:val="24"/>
+          <w:szCs w:val="24"/>
+        </w:rPr>
+      </w:pPr>
+    </w:p>
+    <w:p>
+      <w:pPr>
+        <w:rPr>
+          <w:rFonts w:cs="Calibri"/>
+          <w:sz w:val="24"/>
+          <w:szCs w:val="24"/>
+        </w:rPr>
+      </w:pPr>
+    </w:p>
+    <w:p>
+      <w:pPr>
+        <w:rPr>
+          <w:rFonts w:cs="Calibri"/>
+          <w:sz w:val="24"/>
+          <w:szCs w:val="24"/>
+        </w:rPr>
+      </w:pPr>
+    </w:p>
+    <w:p>
+      <w:pPr>
+        <w:rPr>
+          <w:rFonts w:cs="Calibri"/>
+          <w:sz w:val="24"/>
+          <w:szCs w:val="24"/>
+        </w:rPr>
+      </w:pPr>
+    </w:p>
+    <w:p>
+      <w:pPr>
+        <w:rPr>
+          <w:b/>
+          <w:bCs/>
+          <w:sz w:val="28"/>
+          <w:szCs w:val="28"/>
+          <w:lang w:val="en-US"/>
+        </w:rPr>
+      </w:pPr>
+      <w:r>
+        <w:rPr>
+          <w:b/>
+          <w:bCs/>
+          <w:sz w:val="28"/>
+          <w:szCs w:val="28"/>
+          <w:lang w:val="en-US"/>
+        </w:rPr>
         <w:t>T</w:t>
       </w:r>
       <w:r>
@@ -1557,292 +1668,416 @@
     <w:p>
       <w:pPr>
         <w:rPr>
-          <w:rFonts w:cs="Calibri"/>
-          <w:sz w:val="24"/>
-          <w:szCs w:val="24"/>
-          <w:lang w:val="en-US"/>
-        </w:rPr>
-      </w:pPr>
-    </w:p>
-    <w:p>
-      <w:pPr>
-        <w:rPr>
-          <w:rFonts w:cs="Calibri"/>
-          <w:sz w:val="24"/>
-          <w:szCs w:val="24"/>
-          <w:lang w:val="en-US"/>
-        </w:rPr>
-      </w:pPr>
-    </w:p>
-    <w:p>
-      <w:pPr>
-        <w:rPr>
-          <w:rFonts w:cs="Calibri"/>
-          <w:sz w:val="24"/>
-          <w:szCs w:val="24"/>
-          <w:lang w:val="en-US"/>
-        </w:rPr>
-      </w:pPr>
-    </w:p>
-    <w:p>
-      <w:pPr>
-        <w:rPr>
-          <w:rFonts w:cs="Calibri"/>
-          <w:sz w:val="24"/>
-          <w:szCs w:val="24"/>
-          <w:lang w:val="en-US"/>
-        </w:rPr>
-      </w:pPr>
-    </w:p>
-    <w:p>
-      <w:pPr>
-        <w:rPr>
-          <w:rFonts w:cs="Calibri"/>
-          <w:sz w:val="24"/>
-          <w:szCs w:val="24"/>
-          <w:lang w:val="en-US"/>
-        </w:rPr>
-      </w:pPr>
-    </w:p>
-    <w:p>
-      <w:pPr>
-        <w:rPr>
-          <w:rFonts w:cs="Calibri"/>
-          <w:sz w:val="24"/>
-          <w:szCs w:val="24"/>
-          <w:lang w:val="en-US"/>
-        </w:rPr>
-      </w:pPr>
-    </w:p>
-    <w:p>
-      <w:pPr>
-        <w:rPr>
-          <w:rFonts w:cs="Calibri"/>
-          <w:sz w:val="24"/>
-          <w:szCs w:val="24"/>
-          <w:lang w:val="en-US"/>
-        </w:rPr>
-      </w:pPr>
-    </w:p>
-    <w:p>
-      <w:pPr>
-        <w:rPr>
-          <w:rFonts w:cs="Calibri"/>
-          <w:sz w:val="24"/>
-          <w:szCs w:val="24"/>
-          <w:lang w:val="en-US"/>
-        </w:rPr>
-      </w:pPr>
-    </w:p>
-    <w:p>
-      <w:pPr>
-        <w:rPr>
-          <w:rFonts w:cs="Calibri"/>
-          <w:sz w:val="24"/>
-          <w:szCs w:val="24"/>
-          <w:lang w:val="en-US"/>
-        </w:rPr>
-      </w:pPr>
-    </w:p>
-    <w:p>
-      <w:pPr>
-        <w:rPr>
-          <w:rFonts w:cs="Calibri"/>
-          <w:sz w:val="24"/>
-          <w:szCs w:val="24"/>
-          <w:lang w:val="en-US"/>
-        </w:rPr>
-      </w:pPr>
-    </w:p>
-    <w:p>
-      <w:pPr>
-        <w:rPr>
-          <w:rFonts w:cs="Calibri"/>
-          <w:sz w:val="24"/>
-          <w:szCs w:val="24"/>
-          <w:lang w:val="en-US"/>
-        </w:rPr>
-      </w:pPr>
-    </w:p>
-    <w:p>
-      <w:pPr>
-        <w:rPr>
-          <w:rFonts w:cs="Calibri"/>
-          <w:sz w:val="24"/>
-          <w:szCs w:val="24"/>
-          <w:lang w:val="en-US"/>
-        </w:rPr>
-      </w:pPr>
-    </w:p>
-    <w:p>
-      <w:pPr>
-        <w:rPr>
-          <w:rFonts w:cs="Calibri"/>
-          <w:sz w:val="24"/>
-          <w:szCs w:val="24"/>
-          <w:lang w:val="en-US"/>
-        </w:rPr>
-      </w:pPr>
-    </w:p>
-    <w:p>
-      <w:pPr>
-        <w:rPr>
-          <w:rFonts w:cs="Calibri"/>
-          <w:sz w:val="24"/>
-          <w:szCs w:val="24"/>
-          <w:lang w:val="en-US"/>
-        </w:rPr>
-      </w:pPr>
-    </w:p>
-    <w:p>
-      <w:pPr>
-        <w:rPr>
-          <w:rFonts w:cs="Calibri"/>
-          <w:sz w:val="24"/>
-          <w:szCs w:val="24"/>
-          <w:lang w:val="en-US"/>
-        </w:rPr>
-      </w:pPr>
-    </w:p>
-    <w:p>
-      <w:pPr>
-        <w:rPr>
-          <w:rFonts w:cs="Calibri"/>
-          <w:sz w:val="24"/>
-          <w:szCs w:val="24"/>
-          <w:lang w:val="en-US"/>
-        </w:rPr>
-      </w:pPr>
-    </w:p>
-    <w:p>
-      <w:pPr>
-        <w:rPr>
-          <w:rFonts w:cs="Calibri"/>
-          <w:sz w:val="24"/>
-          <w:szCs w:val="24"/>
-          <w:lang w:val="en-US"/>
-        </w:rPr>
-      </w:pPr>
-    </w:p>
-    <w:p>
-      <w:pPr>
-        <w:rPr>
-          <w:rFonts w:cs="Calibri"/>
-          <w:sz w:val="24"/>
-          <w:szCs w:val="24"/>
-          <w:lang w:val="en-US"/>
-        </w:rPr>
-      </w:pPr>
-    </w:p>
-    <w:p>
-      <w:pPr>
-        <w:rPr>
-          <w:rFonts w:cs="Calibri"/>
-          <w:sz w:val="24"/>
-          <w:szCs w:val="24"/>
-          <w:lang w:val="en-US"/>
-        </w:rPr>
-      </w:pPr>
-    </w:p>
-    <w:p>
-      <w:pPr>
-        <w:rPr>
-          <w:rFonts w:cs="Calibri"/>
-          <w:sz w:val="24"/>
-          <w:szCs w:val="24"/>
-          <w:lang w:val="en-US"/>
-        </w:rPr>
-      </w:pPr>
-    </w:p>
-    <w:p>
-      <w:pPr>
-        <w:rPr>
-          <w:rFonts w:cs="Calibri"/>
-          <w:sz w:val="24"/>
-          <w:szCs w:val="24"/>
-          <w:lang w:val="en-US"/>
-        </w:rPr>
-      </w:pPr>
-    </w:p>
-    <w:p>
-      <w:pPr>
-        <w:rPr>
-          <w:rFonts w:cs="Calibri"/>
-          <w:sz w:val="24"/>
-          <w:szCs w:val="24"/>
-          <w:lang w:val="en-US"/>
-        </w:rPr>
-      </w:pPr>
-    </w:p>
-    <w:p>
-      <w:pPr>
-        <w:rPr>
-          <w:rFonts w:cs="Calibri"/>
-          <w:sz w:val="24"/>
-          <w:szCs w:val="24"/>
-          <w:lang w:val="en-US"/>
-        </w:rPr>
-      </w:pPr>
-    </w:p>
-    <w:p>
-      <w:pPr>
-        <w:rPr>
-          <w:rFonts w:cs="Calibri"/>
-          <w:sz w:val="24"/>
-          <w:szCs w:val="24"/>
-          <w:lang w:val="en-US"/>
-        </w:rPr>
-      </w:pPr>
-    </w:p>
-    <w:p>
-      <w:pPr>
-        <w:rPr>
-          <w:rFonts w:cs="Calibri"/>
-          <w:sz w:val="24"/>
-          <w:szCs w:val="24"/>
-          <w:lang w:val="en-US"/>
-        </w:rPr>
-      </w:pPr>
-    </w:p>
-    <w:p>
-      <w:pPr>
-        <w:rPr>
-          <w:rFonts w:cs="Calibri"/>
-          <w:sz w:val="24"/>
-          <w:szCs w:val="24"/>
-          <w:lang w:val="en-US"/>
-        </w:rPr>
-      </w:pPr>
-    </w:p>
-    <w:p>
-      <w:pPr>
-        <w:rPr>
-          <w:rFonts w:cs="Calibri"/>
-          <w:sz w:val="24"/>
-          <w:szCs w:val="24"/>
-          <w:lang w:val="en-US"/>
-        </w:rPr>
-      </w:pPr>
-    </w:p>
-    <w:p>
-      <w:pPr>
-        <w:rPr>
-          <w:b/>
-          <w:bCs/>
-          <w:sz w:val="28"/>
-          <w:szCs w:val="28"/>
-          <w:lang w:val="en-US"/>
-        </w:rPr>
-      </w:pPr>
-      <w:r>
-        <w:rPr>
-          <w:b/>
-          <w:bCs/>
-          <w:sz w:val="28"/>
-          <w:szCs w:val="28"/>
-          <w:lang w:val="en-US"/>
-        </w:rPr>
-        <w:lastRenderedPageBreak/>
+          <w:b/>
+          <w:bCs/>
+          <w:sz w:val="24"/>
+          <w:szCs w:val="24"/>
+          <w:lang w:val="en-US"/>
+        </w:rPr>
+      </w:pPr>
+      <w:r>
+        <w:rPr>
+          <w:b/>
+          <w:bCs/>
+          <w:sz w:val="24"/>
+          <w:szCs w:val="24"/>
+          <w:lang w:val="en-US"/>
+        </w:rPr>
+        <w:t>Assumptions:</w:t>
+      </w:r>
+    </w:p>
+    <w:p>
+      <w:pPr>
+        <w:rPr>
+          <w:b/>
+          <w:bCs/>
+          <w:sz w:val="24"/>
+          <w:szCs w:val="24"/>
+          <w:lang w:val="en-US"/>
+        </w:rPr>
+      </w:pPr>
+    </w:p>
+    <w:p>
+      <w:pPr>
+        <w:rPr>
+          <w:b/>
+          <w:bCs/>
+          <w:sz w:val="24"/>
+          <w:szCs w:val="24"/>
+          <w:lang w:val="en-US"/>
+        </w:rPr>
+      </w:pPr>
+    </w:p>
+    <w:p>
+      <w:pPr>
+        <w:rPr>
+          <w:b/>
+          <w:bCs/>
+          <w:sz w:val="24"/>
+          <w:szCs w:val="24"/>
+          <w:lang w:val="en-US"/>
+        </w:rPr>
+      </w:pPr>
+      <w:r>
+        <w:rPr>
+          <w:b/>
+          <w:bCs/>
+          <w:sz w:val="24"/>
+          <w:szCs w:val="24"/>
+          <w:lang w:val="en-US"/>
+        </w:rPr>
+        <w:t>Notes</w:t>
+      </w:r>
+      <w:r>
+        <w:rPr>
+          <w:b/>
+          <w:bCs/>
+          <w:sz w:val="24"/>
+          <w:szCs w:val="24"/>
+          <w:lang w:val="en-US"/>
+        </w:rPr>
+        <w:t>:</w:t>
+      </w:r>
+    </w:p>
+    <w:p>
+      <w:pPr>
+        <w:rPr>
+          <w:b/>
+          <w:bCs/>
+          <w:sz w:val="24"/>
+          <w:szCs w:val="24"/>
+          <w:lang w:val="en-US"/>
+        </w:rPr>
+      </w:pPr>
+    </w:p>
+    <w:p>
+      <w:pPr>
+        <w:rPr>
+          <w:rFonts w:cs="Calibri"/>
+          <w:sz w:val="24"/>
+          <w:szCs w:val="24"/>
+          <w:lang w:val="en-US"/>
+        </w:rPr>
+      </w:pPr>
+    </w:p>
+    <w:p>
+      <w:pPr>
+        <w:rPr>
+          <w:rFonts w:cs="Calibri"/>
+          <w:sz w:val="24"/>
+          <w:szCs w:val="24"/>
+          <w:lang w:val="en-US"/>
+        </w:rPr>
+      </w:pPr>
+    </w:p>
+    <w:p>
+      <w:pPr>
+        <w:rPr>
+          <w:rFonts w:cs="Calibri"/>
+          <w:sz w:val="24"/>
+          <w:szCs w:val="24"/>
+          <w:lang w:val="en-US"/>
+        </w:rPr>
+      </w:pPr>
+    </w:p>
+    <w:p>
+      <w:pPr>
+        <w:rPr>
+          <w:rFonts w:cs="Calibri"/>
+          <w:sz w:val="24"/>
+          <w:szCs w:val="24"/>
+          <w:lang w:val="en-US"/>
+        </w:rPr>
+      </w:pPr>
+    </w:p>
+    <w:p>
+      <w:pPr>
+        <w:rPr>
+          <w:rFonts w:cs="Calibri"/>
+          <w:sz w:val="24"/>
+          <w:szCs w:val="24"/>
+          <w:lang w:val="en-US"/>
+        </w:rPr>
+      </w:pPr>
+    </w:p>
+    <w:p>
+      <w:pPr>
+        <w:rPr>
+          <w:rFonts w:cs="Calibri"/>
+          <w:sz w:val="24"/>
+          <w:szCs w:val="24"/>
+          <w:lang w:val="en-US"/>
+        </w:rPr>
+      </w:pPr>
+    </w:p>
+    <w:p>
+      <w:pPr>
+        <w:rPr>
+          <w:rFonts w:cs="Calibri"/>
+          <w:sz w:val="24"/>
+          <w:szCs w:val="24"/>
+          <w:lang w:val="en-US"/>
+        </w:rPr>
+      </w:pPr>
+    </w:p>
+    <w:p>
+      <w:pPr>
+        <w:rPr>
+          <w:rFonts w:cs="Calibri"/>
+          <w:sz w:val="24"/>
+          <w:szCs w:val="24"/>
+          <w:lang w:val="en-US"/>
+        </w:rPr>
+      </w:pPr>
+    </w:p>
+    <w:p>
+      <w:pPr>
+        <w:rPr>
+          <w:rFonts w:cs="Calibri"/>
+          <w:sz w:val="24"/>
+          <w:szCs w:val="24"/>
+          <w:lang w:val="en-US"/>
+        </w:rPr>
+      </w:pPr>
+    </w:p>
+    <w:p>
+      <w:pPr>
+        <w:rPr>
+          <w:rFonts w:cs="Calibri"/>
+          <w:sz w:val="24"/>
+          <w:szCs w:val="24"/>
+          <w:lang w:val="en-US"/>
+        </w:rPr>
+      </w:pPr>
+    </w:p>
+    <w:p>
+      <w:pPr>
+        <w:rPr>
+          <w:rFonts w:cs="Calibri"/>
+          <w:sz w:val="24"/>
+          <w:szCs w:val="24"/>
+          <w:lang w:val="en-US"/>
+        </w:rPr>
+      </w:pPr>
+    </w:p>
+    <w:p>
+      <w:pPr>
+        <w:rPr>
+          <w:rFonts w:cs="Calibri"/>
+          <w:sz w:val="24"/>
+          <w:szCs w:val="24"/>
+          <w:lang w:val="en-US"/>
+        </w:rPr>
+      </w:pPr>
+    </w:p>
+    <w:p>
+      <w:pPr>
+        <w:rPr>
+          <w:rFonts w:cs="Calibri"/>
+          <w:sz w:val="24"/>
+          <w:szCs w:val="24"/>
+          <w:lang w:val="en-US"/>
+        </w:rPr>
+      </w:pPr>
+    </w:p>
+    <w:p>
+      <w:pPr>
+        <w:rPr>
+          <w:rFonts w:cs="Calibri"/>
+          <w:sz w:val="24"/>
+          <w:szCs w:val="24"/>
+          <w:lang w:val="en-US"/>
+        </w:rPr>
+      </w:pPr>
+    </w:p>
+    <w:p>
+      <w:pPr>
+        <w:rPr>
+          <w:rFonts w:cs="Calibri"/>
+          <w:sz w:val="24"/>
+          <w:szCs w:val="24"/>
+          <w:lang w:val="en-US"/>
+        </w:rPr>
+      </w:pPr>
+    </w:p>
+    <w:p>
+      <w:pPr>
+        <w:rPr>
+          <w:rFonts w:cs="Calibri"/>
+          <w:sz w:val="24"/>
+          <w:szCs w:val="24"/>
+          <w:lang w:val="en-US"/>
+        </w:rPr>
+      </w:pPr>
+    </w:p>
+    <w:p>
+      <w:pPr>
+        <w:rPr>
+          <w:rFonts w:cs="Calibri"/>
+          <w:sz w:val="24"/>
+          <w:szCs w:val="24"/>
+          <w:lang w:val="en-US"/>
+        </w:rPr>
+      </w:pPr>
+    </w:p>
+    <w:p>
+      <w:pPr>
+        <w:rPr>
+          <w:rFonts w:cs="Calibri"/>
+          <w:sz w:val="24"/>
+          <w:szCs w:val="24"/>
+          <w:lang w:val="en-US"/>
+        </w:rPr>
+      </w:pPr>
+    </w:p>
+    <w:p>
+      <w:pPr>
+        <w:rPr>
+          <w:rFonts w:cs="Calibri"/>
+          <w:sz w:val="24"/>
+          <w:szCs w:val="24"/>
+          <w:lang w:val="en-US"/>
+        </w:rPr>
+      </w:pPr>
+    </w:p>
+    <w:p>
+      <w:pPr>
+        <w:rPr>
+          <w:rFonts w:cs="Calibri"/>
+          <w:sz w:val="24"/>
+          <w:szCs w:val="24"/>
+          <w:lang w:val="en-US"/>
+        </w:rPr>
+      </w:pPr>
+    </w:p>
+    <w:p>
+      <w:pPr>
+        <w:rPr>
+          <w:rFonts w:cs="Calibri"/>
+          <w:sz w:val="24"/>
+          <w:szCs w:val="24"/>
+          <w:lang w:val="en-US"/>
+        </w:rPr>
+      </w:pPr>
+    </w:p>
+    <w:p>
+      <w:pPr>
+        <w:rPr>
+          <w:rFonts w:cs="Calibri"/>
+          <w:sz w:val="24"/>
+          <w:szCs w:val="24"/>
+          <w:lang w:val="en-US"/>
+        </w:rPr>
+      </w:pPr>
+    </w:p>
+    <w:p>
+      <w:pPr>
+        <w:rPr>
+          <w:rFonts w:cs="Calibri"/>
+          <w:sz w:val="24"/>
+          <w:szCs w:val="24"/>
+          <w:lang w:val="en-US"/>
+        </w:rPr>
+      </w:pPr>
+    </w:p>
+    <w:p>
+      <w:pPr>
+        <w:rPr>
+          <w:rFonts w:cs="Calibri"/>
+          <w:sz w:val="24"/>
+          <w:szCs w:val="24"/>
+          <w:lang w:val="en-US"/>
+        </w:rPr>
+      </w:pPr>
+    </w:p>
+    <w:p>
+      <w:pPr>
+        <w:rPr>
+          <w:rFonts w:cs="Calibri"/>
+          <w:sz w:val="24"/>
+          <w:szCs w:val="24"/>
+          <w:lang w:val="en-US"/>
+        </w:rPr>
+      </w:pPr>
+    </w:p>
+    <w:p>
+      <w:pPr>
+        <w:rPr>
+          <w:rFonts w:cs="Calibri"/>
+          <w:sz w:val="24"/>
+          <w:szCs w:val="24"/>
+          <w:lang w:val="en-US"/>
+        </w:rPr>
+      </w:pPr>
+    </w:p>
+    <w:p>
+      <w:pPr>
+        <w:rPr>
+          <w:rFonts w:cs="Calibri"/>
+          <w:sz w:val="24"/>
+          <w:szCs w:val="24"/>
+          <w:lang w:val="en-US"/>
+        </w:rPr>
+      </w:pPr>
+    </w:p>
+    <w:p>
+      <w:pPr>
+        <w:rPr>
+          <w:rFonts w:cs="Calibri"/>
+          <w:sz w:val="24"/>
+          <w:szCs w:val="24"/>
+          <w:lang w:val="en-US"/>
+        </w:rPr>
+      </w:pPr>
+    </w:p>
+    <w:p>
+      <w:pPr>
+        <w:rPr>
+          <w:rFonts w:cs="Calibri"/>
+          <w:sz w:val="24"/>
+          <w:szCs w:val="24"/>
+          <w:lang w:val="en-US"/>
+        </w:rPr>
+      </w:pPr>
+    </w:p>
+    <w:p>
+      <w:pPr>
+        <w:rPr>
+          <w:rFonts w:cs="Calibri"/>
+          <w:sz w:val="24"/>
+          <w:szCs w:val="24"/>
+          <w:lang w:val="en-US"/>
+        </w:rPr>
+      </w:pPr>
+    </w:p>
+    <w:p>
+      <w:pPr>
+        <w:rPr>
+          <w:rFonts w:cs="Calibri"/>
+          <w:sz w:val="24"/>
+          <w:szCs w:val="24"/>
+          <w:lang w:val="en-US"/>
+        </w:rPr>
+      </w:pPr>
+    </w:p>
+    <w:p>
+      <w:pPr>
+        <w:rPr>
+          <w:b/>
+          <w:bCs/>
+          <w:sz w:val="28"/>
+          <w:szCs w:val="28"/>
+          <w:lang w:val="en-US"/>
+        </w:rPr>
+      </w:pPr>
+      <w:r>
+        <w:rPr>
+          <w:b/>
+          <w:bCs/>
+          <w:sz w:val="28"/>
+          <w:szCs w:val="28"/>
+          <w:lang w:val="en-US"/>
+        </w:rPr>
         <w:t>T</w:t>
       </w:r>
       <w:r>
@@ -2179,7 +2414,6 @@
           <w:szCs w:val="28"/>
           <w:lang w:val="en-US"/>
         </w:rPr>
-        <w:lastRenderedPageBreak/>
         <w:t>T</w:t>
       </w:r>
       <w:r>
@@ -2515,7 +2749,6 @@
           <w:szCs w:val="28"/>
           <w:lang w:val="en-US"/>
         </w:rPr>
-        <w:lastRenderedPageBreak/>
         <w:t>T</w:t>
       </w:r>
       <w:r>
@@ -2857,7 +3090,6 @@
           <w:szCs w:val="28"/>
           <w:lang w:val="en-US"/>
         </w:rPr>
-        <w:lastRenderedPageBreak/>
         <w:t>T</w:t>
       </w:r>
       <w:r>
@@ -2898,303 +3130,346 @@
           <w:szCs w:val="28"/>
           <w:lang w:val="en-US"/>
         </w:rPr>
-        <w:t xml:space="preserve"> Analyse and Optimise </w:t>
-      </w:r>
-    </w:p>
-    <w:p>
-      <w:pPr>
-        <w:rPr>
-          <w:b/>
-          <w:bCs/>
-          <w:sz w:val="28"/>
-          <w:szCs w:val="28"/>
-          <w:lang w:val="en-US"/>
-        </w:rPr>
-      </w:pPr>
-    </w:p>
-    <w:p>
-      <w:pPr>
-        <w:rPr>
-          <w:b/>
-          <w:bCs/>
-          <w:sz w:val="28"/>
-          <w:szCs w:val="28"/>
-          <w:lang w:val="en-US"/>
-        </w:rPr>
-      </w:pPr>
-    </w:p>
-    <w:p>
-      <w:pPr>
-        <w:rPr>
-          <w:b/>
-          <w:bCs/>
-          <w:sz w:val="28"/>
-          <w:szCs w:val="28"/>
-          <w:lang w:val="en-US"/>
-        </w:rPr>
-      </w:pPr>
-    </w:p>
-    <w:p>
-      <w:pPr>
-        <w:rPr>
-          <w:b/>
-          <w:bCs/>
-          <w:sz w:val="28"/>
-          <w:szCs w:val="28"/>
-          <w:lang w:val="en-US"/>
-        </w:rPr>
-      </w:pPr>
-    </w:p>
-    <w:p>
-      <w:pPr>
-        <w:rPr>
-          <w:b/>
-          <w:bCs/>
-          <w:sz w:val="28"/>
-          <w:szCs w:val="28"/>
-          <w:lang w:val="en-US"/>
-        </w:rPr>
-      </w:pPr>
-    </w:p>
-    <w:p>
-      <w:pPr>
-        <w:rPr>
-          <w:b/>
-          <w:bCs/>
-          <w:sz w:val="28"/>
-          <w:szCs w:val="28"/>
-          <w:lang w:val="en-US"/>
-        </w:rPr>
-      </w:pPr>
-    </w:p>
-    <w:p>
-      <w:pPr>
-        <w:rPr>
-          <w:b/>
-          <w:bCs/>
-          <w:sz w:val="28"/>
-          <w:szCs w:val="28"/>
-          <w:lang w:val="en-US"/>
-        </w:rPr>
-      </w:pPr>
-    </w:p>
-    <w:p>
-      <w:pPr>
-        <w:rPr>
-          <w:b/>
-          <w:bCs/>
-          <w:sz w:val="28"/>
-          <w:szCs w:val="28"/>
-          <w:lang w:val="en-US"/>
-        </w:rPr>
-      </w:pPr>
-    </w:p>
-    <w:p>
-      <w:pPr>
-        <w:rPr>
-          <w:b/>
-          <w:bCs/>
-          <w:sz w:val="28"/>
-          <w:szCs w:val="28"/>
-          <w:lang w:val="en-US"/>
-        </w:rPr>
-      </w:pPr>
-    </w:p>
-    <w:p>
-      <w:pPr>
-        <w:rPr>
-          <w:b/>
-          <w:bCs/>
-          <w:sz w:val="28"/>
-          <w:szCs w:val="28"/>
-          <w:lang w:val="en-US"/>
-        </w:rPr>
-      </w:pPr>
-    </w:p>
-    <w:p>
-      <w:pPr>
-        <w:rPr>
-          <w:b/>
-          <w:bCs/>
-          <w:sz w:val="28"/>
-          <w:szCs w:val="28"/>
-          <w:lang w:val="en-US"/>
-        </w:rPr>
-      </w:pPr>
-    </w:p>
-    <w:p>
-      <w:pPr>
-        <w:rPr>
-          <w:b/>
-          <w:bCs/>
-          <w:sz w:val="28"/>
-          <w:szCs w:val="28"/>
-          <w:lang w:val="en-US"/>
-        </w:rPr>
-      </w:pPr>
-    </w:p>
-    <w:p>
-      <w:pPr>
-        <w:rPr>
-          <w:b/>
-          <w:bCs/>
-          <w:sz w:val="28"/>
-          <w:szCs w:val="28"/>
-          <w:lang w:val="en-US"/>
-        </w:rPr>
-      </w:pPr>
-    </w:p>
-    <w:p>
-      <w:pPr>
-        <w:rPr>
-          <w:b/>
-          <w:bCs/>
-          <w:sz w:val="28"/>
-          <w:szCs w:val="28"/>
-          <w:lang w:val="en-US"/>
-        </w:rPr>
-      </w:pPr>
-    </w:p>
-    <w:p>
-      <w:pPr>
-        <w:rPr>
-          <w:b/>
-          <w:bCs/>
-          <w:sz w:val="28"/>
-          <w:szCs w:val="28"/>
-          <w:lang w:val="en-US"/>
-        </w:rPr>
-      </w:pPr>
-    </w:p>
-    <w:p>
-      <w:pPr>
-        <w:rPr>
-          <w:b/>
-          <w:bCs/>
-          <w:sz w:val="28"/>
-          <w:szCs w:val="28"/>
-          <w:lang w:val="en-US"/>
-        </w:rPr>
-      </w:pPr>
-    </w:p>
-    <w:p>
-      <w:pPr>
-        <w:rPr>
-          <w:b/>
-          <w:bCs/>
-          <w:sz w:val="28"/>
-          <w:szCs w:val="28"/>
-          <w:lang w:val="en-US"/>
-        </w:rPr>
-      </w:pPr>
-    </w:p>
-    <w:p>
-      <w:pPr>
-        <w:rPr>
-          <w:b/>
-          <w:bCs/>
-          <w:sz w:val="28"/>
-          <w:szCs w:val="28"/>
-          <w:lang w:val="en-US"/>
-        </w:rPr>
-      </w:pPr>
-    </w:p>
-    <w:p>
-      <w:pPr>
-        <w:rPr>
-          <w:b/>
-          <w:bCs/>
-          <w:sz w:val="28"/>
-          <w:szCs w:val="28"/>
-          <w:lang w:val="en-US"/>
-        </w:rPr>
-      </w:pPr>
-    </w:p>
-    <w:p>
-      <w:pPr>
-        <w:rPr>
-          <w:b/>
-          <w:bCs/>
-          <w:sz w:val="28"/>
-          <w:szCs w:val="28"/>
-          <w:lang w:val="en-US"/>
-        </w:rPr>
-      </w:pPr>
-    </w:p>
-    <w:p>
-      <w:pPr>
-        <w:rPr>
-          <w:b/>
-          <w:bCs/>
-          <w:sz w:val="28"/>
-          <w:szCs w:val="28"/>
-          <w:lang w:val="en-US"/>
-        </w:rPr>
-      </w:pPr>
-    </w:p>
-    <w:p>
-      <w:pPr>
-        <w:rPr>
-          <w:b/>
-          <w:bCs/>
-          <w:sz w:val="28"/>
-          <w:szCs w:val="28"/>
-          <w:lang w:val="en-US"/>
-        </w:rPr>
-      </w:pPr>
-    </w:p>
-    <w:p>
-      <w:pPr>
-        <w:rPr>
-          <w:b/>
-          <w:bCs/>
-          <w:sz w:val="28"/>
-          <w:szCs w:val="28"/>
-          <w:lang w:val="en-US"/>
-        </w:rPr>
-      </w:pPr>
-    </w:p>
-    <w:p>
-      <w:pPr>
-        <w:rPr>
-          <w:b/>
-          <w:bCs/>
-          <w:sz w:val="28"/>
-          <w:szCs w:val="28"/>
-          <w:lang w:val="en-US"/>
-        </w:rPr>
-      </w:pPr>
-    </w:p>
-    <w:p>
-      <w:pPr>
-        <w:rPr>
-          <w:b/>
-          <w:bCs/>
-          <w:sz w:val="28"/>
-          <w:szCs w:val="28"/>
-          <w:lang w:val="en-US"/>
-        </w:rPr>
-      </w:pPr>
-    </w:p>
-    <w:p>
-      <w:pPr>
-        <w:rPr>
-          <w:b/>
-          <w:bCs/>
-          <w:sz w:val="28"/>
-          <w:szCs w:val="28"/>
-          <w:lang w:val="en-US"/>
-        </w:rPr>
-      </w:pPr>
-      <w:r>
-        <w:rPr>
-          <w:b/>
-          <w:bCs/>
-          <w:sz w:val="28"/>
-          <w:szCs w:val="28"/>
-          <w:lang w:val="en-US"/>
-        </w:rPr>
-        <w:lastRenderedPageBreak/>
+        <w:t xml:space="preserve"> </w:t>
+      </w:r>
+      <w:proofErr w:type="spellStart"/>
+      <w:r>
+        <w:rPr>
+          <w:b/>
+          <w:bCs/>
+          <w:sz w:val="28"/>
+          <w:szCs w:val="28"/>
+          <w:lang w:val="en-US"/>
+        </w:rPr>
+        <w:t>Analyse</w:t>
+      </w:r>
+      <w:proofErr w:type="spellEnd"/>
+      <w:r>
+        <w:rPr>
+          <w:b/>
+          <w:bCs/>
+          <w:sz w:val="28"/>
+          <w:szCs w:val="28"/>
+          <w:lang w:val="en-US"/>
+        </w:rPr>
+        <w:t xml:space="preserve"> and </w:t>
+      </w:r>
+      <w:proofErr w:type="spellStart"/>
+      <w:r>
+        <w:rPr>
+          <w:b/>
+          <w:bCs/>
+          <w:sz w:val="28"/>
+          <w:szCs w:val="28"/>
+          <w:lang w:val="en-US"/>
+        </w:rPr>
+        <w:t>Optimise</w:t>
+      </w:r>
+      <w:proofErr w:type="spellEnd"/>
+      <w:r>
+        <w:rPr>
+          <w:b/>
+          <w:bCs/>
+          <w:sz w:val="28"/>
+          <w:szCs w:val="28"/>
+          <w:lang w:val="en-US"/>
+        </w:rPr>
+        <w:t xml:space="preserve"> </w:t>
+      </w:r>
+    </w:p>
+    <w:p>
+      <w:pPr>
+        <w:rPr>
+          <w:b/>
+          <w:bCs/>
+          <w:sz w:val="28"/>
+          <w:szCs w:val="28"/>
+          <w:lang w:val="en-US"/>
+        </w:rPr>
+      </w:pPr>
+    </w:p>
+    <w:p>
+      <w:pPr>
+        <w:rPr>
+          <w:b/>
+          <w:bCs/>
+          <w:sz w:val="28"/>
+          <w:szCs w:val="28"/>
+          <w:lang w:val="en-US"/>
+        </w:rPr>
+      </w:pPr>
+    </w:p>
+    <w:p>
+      <w:pPr>
+        <w:rPr>
+          <w:b/>
+          <w:bCs/>
+          <w:sz w:val="28"/>
+          <w:szCs w:val="28"/>
+          <w:lang w:val="en-US"/>
+        </w:rPr>
+      </w:pPr>
+    </w:p>
+    <w:p>
+      <w:pPr>
+        <w:rPr>
+          <w:b/>
+          <w:bCs/>
+          <w:sz w:val="28"/>
+          <w:szCs w:val="28"/>
+          <w:lang w:val="en-US"/>
+        </w:rPr>
+      </w:pPr>
+    </w:p>
+    <w:p>
+      <w:pPr>
+        <w:rPr>
+          <w:b/>
+          <w:bCs/>
+          <w:sz w:val="28"/>
+          <w:szCs w:val="28"/>
+          <w:lang w:val="en-US"/>
+        </w:rPr>
+      </w:pPr>
+    </w:p>
+    <w:p>
+      <w:pPr>
+        <w:rPr>
+          <w:b/>
+          <w:bCs/>
+          <w:sz w:val="28"/>
+          <w:szCs w:val="28"/>
+          <w:lang w:val="en-US"/>
+        </w:rPr>
+      </w:pPr>
+    </w:p>
+    <w:p>
+      <w:pPr>
+        <w:rPr>
+          <w:b/>
+          <w:bCs/>
+          <w:sz w:val="28"/>
+          <w:szCs w:val="28"/>
+          <w:lang w:val="en-US"/>
+        </w:rPr>
+      </w:pPr>
+    </w:p>
+    <w:p>
+      <w:pPr>
+        <w:rPr>
+          <w:b/>
+          <w:bCs/>
+          <w:sz w:val="28"/>
+          <w:szCs w:val="28"/>
+          <w:lang w:val="en-US"/>
+        </w:rPr>
+      </w:pPr>
+    </w:p>
+    <w:p>
+      <w:pPr>
+        <w:rPr>
+          <w:b/>
+          <w:bCs/>
+          <w:sz w:val="28"/>
+          <w:szCs w:val="28"/>
+          <w:lang w:val="en-US"/>
+        </w:rPr>
+      </w:pPr>
+    </w:p>
+    <w:p>
+      <w:pPr>
+        <w:rPr>
+          <w:b/>
+          <w:bCs/>
+          <w:sz w:val="28"/>
+          <w:szCs w:val="28"/>
+          <w:lang w:val="en-US"/>
+        </w:rPr>
+      </w:pPr>
+    </w:p>
+    <w:p>
+      <w:pPr>
+        <w:rPr>
+          <w:b/>
+          <w:bCs/>
+          <w:sz w:val="28"/>
+          <w:szCs w:val="28"/>
+          <w:lang w:val="en-US"/>
+        </w:rPr>
+      </w:pPr>
+    </w:p>
+    <w:p>
+      <w:pPr>
+        <w:rPr>
+          <w:b/>
+          <w:bCs/>
+          <w:sz w:val="28"/>
+          <w:szCs w:val="28"/>
+          <w:lang w:val="en-US"/>
+        </w:rPr>
+      </w:pPr>
+    </w:p>
+    <w:p>
+      <w:pPr>
+        <w:rPr>
+          <w:b/>
+          <w:bCs/>
+          <w:sz w:val="28"/>
+          <w:szCs w:val="28"/>
+          <w:lang w:val="en-US"/>
+        </w:rPr>
+      </w:pPr>
+    </w:p>
+    <w:p>
+      <w:pPr>
+        <w:rPr>
+          <w:b/>
+          <w:bCs/>
+          <w:sz w:val="28"/>
+          <w:szCs w:val="28"/>
+          <w:lang w:val="en-US"/>
+        </w:rPr>
+      </w:pPr>
+    </w:p>
+    <w:p>
+      <w:pPr>
+        <w:rPr>
+          <w:b/>
+          <w:bCs/>
+          <w:sz w:val="28"/>
+          <w:szCs w:val="28"/>
+          <w:lang w:val="en-US"/>
+        </w:rPr>
+      </w:pPr>
+    </w:p>
+    <w:p>
+      <w:pPr>
+        <w:rPr>
+          <w:b/>
+          <w:bCs/>
+          <w:sz w:val="28"/>
+          <w:szCs w:val="28"/>
+          <w:lang w:val="en-US"/>
+        </w:rPr>
+      </w:pPr>
+    </w:p>
+    <w:p>
+      <w:pPr>
+        <w:rPr>
+          <w:b/>
+          <w:bCs/>
+          <w:sz w:val="28"/>
+          <w:szCs w:val="28"/>
+          <w:lang w:val="en-US"/>
+        </w:rPr>
+      </w:pPr>
+    </w:p>
+    <w:p>
+      <w:pPr>
+        <w:rPr>
+          <w:b/>
+          <w:bCs/>
+          <w:sz w:val="28"/>
+          <w:szCs w:val="28"/>
+          <w:lang w:val="en-US"/>
+        </w:rPr>
+      </w:pPr>
+    </w:p>
+    <w:p>
+      <w:pPr>
+        <w:rPr>
+          <w:b/>
+          <w:bCs/>
+          <w:sz w:val="28"/>
+          <w:szCs w:val="28"/>
+          <w:lang w:val="en-US"/>
+        </w:rPr>
+      </w:pPr>
+    </w:p>
+    <w:p>
+      <w:pPr>
+        <w:rPr>
+          <w:b/>
+          <w:bCs/>
+          <w:sz w:val="28"/>
+          <w:szCs w:val="28"/>
+          <w:lang w:val="en-US"/>
+        </w:rPr>
+      </w:pPr>
+    </w:p>
+    <w:p>
+      <w:pPr>
+        <w:rPr>
+          <w:b/>
+          <w:bCs/>
+          <w:sz w:val="28"/>
+          <w:szCs w:val="28"/>
+          <w:lang w:val="en-US"/>
+        </w:rPr>
+      </w:pPr>
+    </w:p>
+    <w:p>
+      <w:pPr>
+        <w:rPr>
+          <w:b/>
+          <w:bCs/>
+          <w:sz w:val="28"/>
+          <w:szCs w:val="28"/>
+          <w:lang w:val="en-US"/>
+        </w:rPr>
+      </w:pPr>
+    </w:p>
+    <w:p>
+      <w:pPr>
+        <w:rPr>
+          <w:b/>
+          <w:bCs/>
+          <w:sz w:val="28"/>
+          <w:szCs w:val="28"/>
+          <w:lang w:val="en-US"/>
+        </w:rPr>
+      </w:pPr>
+    </w:p>
+    <w:p>
+      <w:pPr>
+        <w:rPr>
+          <w:b/>
+          <w:bCs/>
+          <w:sz w:val="28"/>
+          <w:szCs w:val="28"/>
+          <w:lang w:val="en-US"/>
+        </w:rPr>
+      </w:pPr>
+    </w:p>
+    <w:p>
+      <w:pPr>
+        <w:rPr>
+          <w:b/>
+          <w:bCs/>
+          <w:sz w:val="28"/>
+          <w:szCs w:val="28"/>
+          <w:lang w:val="en-US"/>
+        </w:rPr>
+      </w:pPr>
+    </w:p>
+    <w:p>
+      <w:pPr>
+        <w:rPr>
+          <w:b/>
+          <w:bCs/>
+          <w:sz w:val="28"/>
+          <w:szCs w:val="28"/>
+          <w:lang w:val="en-US"/>
+        </w:rPr>
+      </w:pPr>
+      <w:r>
+        <w:rPr>
+          <w:b/>
+          <w:bCs/>
+          <w:sz w:val="28"/>
+          <w:szCs w:val="28"/>
+          <w:lang w:val="en-US"/>
+        </w:rPr>
         <w:t>Task 8: Development</w:t>
       </w:r>
     </w:p>
@@ -3490,379 +3765,307 @@
           <w:szCs w:val="28"/>
           <w:lang w:val="en-US"/>
         </w:rPr>
-        <w:lastRenderedPageBreak/>
-        <w:t xml:space="preserve">Task </w:t>
-      </w:r>
-      <w:r>
-        <w:rPr>
-          <w:b/>
-          <w:bCs/>
-          <w:sz w:val="28"/>
-          <w:szCs w:val="28"/>
-          <w:lang w:val="en-US"/>
-        </w:rPr>
-        <w:t>9</w:t>
-      </w:r>
-      <w:r>
-        <w:rPr>
-          <w:b/>
-          <w:bCs/>
-          <w:sz w:val="28"/>
-          <w:szCs w:val="28"/>
-          <w:lang w:val="en-US"/>
-        </w:rPr>
-        <w:t>: D</w:t>
-      </w:r>
-      <w:r>
-        <w:rPr>
-          <w:b/>
-          <w:bCs/>
-          <w:sz w:val="28"/>
-          <w:szCs w:val="28"/>
-          <w:lang w:val="en-US"/>
-        </w:rPr>
-        <w:t xml:space="preserve">emo </w:t>
-      </w:r>
-    </w:p>
-    <w:p>
-      <w:pPr>
-        <w:rPr>
-          <w:rFonts w:cs="Calibri"/>
-          <w:sz w:val="24"/>
-          <w:szCs w:val="24"/>
-          <w:lang w:val="en-US"/>
-        </w:rPr>
-      </w:pPr>
-    </w:p>
-    <w:p>
-      <w:pPr>
-        <w:rPr>
-          <w:rFonts w:cs="Calibri"/>
-          <w:sz w:val="24"/>
-          <w:szCs w:val="24"/>
-          <w:lang w:val="en-US"/>
-        </w:rPr>
-      </w:pPr>
-    </w:p>
-    <w:p>
-      <w:pPr>
-        <w:rPr>
-          <w:rFonts w:cs="Calibri"/>
-          <w:sz w:val="24"/>
-          <w:szCs w:val="24"/>
-          <w:lang w:val="en-US"/>
-        </w:rPr>
-      </w:pPr>
-    </w:p>
-    <w:p>
-      <w:pPr>
-        <w:rPr>
-          <w:rFonts w:cs="Calibri"/>
-          <w:sz w:val="24"/>
-          <w:szCs w:val="24"/>
-          <w:lang w:val="en-US"/>
-        </w:rPr>
-      </w:pPr>
-    </w:p>
-    <w:p>
-      <w:pPr>
-        <w:rPr>
-          <w:rFonts w:cs="Calibri"/>
-          <w:sz w:val="24"/>
-          <w:szCs w:val="24"/>
-          <w:lang w:val="en-US"/>
-        </w:rPr>
-      </w:pPr>
-    </w:p>
-    <w:p>
-      <w:pPr>
-        <w:rPr>
-          <w:rFonts w:cs="Calibri"/>
-          <w:sz w:val="24"/>
-          <w:szCs w:val="24"/>
-          <w:lang w:val="en-US"/>
-        </w:rPr>
-      </w:pPr>
-    </w:p>
-    <w:p>
-      <w:pPr>
-        <w:rPr>
-          <w:rFonts w:cs="Calibri"/>
-          <w:sz w:val="24"/>
-          <w:szCs w:val="24"/>
-          <w:lang w:val="en-US"/>
-        </w:rPr>
-      </w:pPr>
-    </w:p>
-    <w:p>
-      <w:pPr>
-        <w:rPr>
-          <w:rFonts w:cs="Calibri"/>
-          <w:sz w:val="24"/>
-          <w:szCs w:val="24"/>
-          <w:lang w:val="en-US"/>
-        </w:rPr>
-      </w:pPr>
-    </w:p>
-    <w:p>
-      <w:pPr>
-        <w:rPr>
-          <w:rFonts w:cs="Calibri"/>
-          <w:sz w:val="24"/>
-          <w:szCs w:val="24"/>
-          <w:lang w:val="en-US"/>
-        </w:rPr>
-      </w:pPr>
-    </w:p>
-    <w:p>
-      <w:pPr>
-        <w:rPr>
-          <w:rFonts w:cs="Calibri"/>
-          <w:sz w:val="24"/>
-          <w:szCs w:val="24"/>
-          <w:lang w:val="en-US"/>
-        </w:rPr>
-      </w:pPr>
-    </w:p>
-    <w:p>
-      <w:pPr>
-        <w:rPr>
-          <w:rFonts w:cs="Calibri"/>
-          <w:sz w:val="24"/>
-          <w:szCs w:val="24"/>
-          <w:lang w:val="en-US"/>
-        </w:rPr>
-      </w:pPr>
-    </w:p>
-    <w:p>
-      <w:pPr>
-        <w:rPr>
-          <w:rFonts w:cs="Calibri"/>
-          <w:sz w:val="24"/>
-          <w:szCs w:val="24"/>
-          <w:lang w:val="en-US"/>
-        </w:rPr>
-      </w:pPr>
-    </w:p>
-    <w:p>
-      <w:pPr>
-        <w:rPr>
-          <w:rFonts w:cs="Calibri"/>
-          <w:sz w:val="24"/>
-          <w:szCs w:val="24"/>
-          <w:lang w:val="en-US"/>
-        </w:rPr>
-      </w:pPr>
-    </w:p>
-    <w:p>
-      <w:pPr>
-        <w:rPr>
-          <w:rFonts w:cs="Calibri"/>
-          <w:sz w:val="24"/>
-          <w:szCs w:val="24"/>
-          <w:lang w:val="en-US"/>
-        </w:rPr>
-      </w:pPr>
-    </w:p>
-    <w:p>
-      <w:pPr>
-        <w:rPr>
-          <w:rFonts w:cs="Calibri"/>
-          <w:sz w:val="24"/>
-          <w:szCs w:val="24"/>
-          <w:lang w:val="en-US"/>
-        </w:rPr>
-      </w:pPr>
-    </w:p>
-    <w:p>
-      <w:pPr>
-        <w:rPr>
-          <w:rFonts w:cs="Calibri"/>
-          <w:sz w:val="24"/>
-          <w:szCs w:val="24"/>
-          <w:lang w:val="en-US"/>
-        </w:rPr>
-      </w:pPr>
-    </w:p>
-    <w:p>
-      <w:pPr>
-        <w:rPr>
-          <w:rFonts w:cs="Calibri"/>
-          <w:sz w:val="24"/>
-          <w:szCs w:val="24"/>
-          <w:lang w:val="en-US"/>
-        </w:rPr>
-      </w:pPr>
-    </w:p>
-    <w:p>
-      <w:pPr>
-        <w:rPr>
-          <w:rFonts w:cs="Calibri"/>
-          <w:sz w:val="24"/>
-          <w:szCs w:val="24"/>
-          <w:lang w:val="en-US"/>
-        </w:rPr>
-      </w:pPr>
-    </w:p>
-    <w:p>
-      <w:pPr>
-        <w:rPr>
-          <w:rFonts w:cs="Calibri"/>
-          <w:sz w:val="24"/>
-          <w:szCs w:val="24"/>
-          <w:lang w:val="en-US"/>
-        </w:rPr>
-      </w:pPr>
-    </w:p>
-    <w:p>
-      <w:pPr>
-        <w:rPr>
-          <w:rFonts w:cs="Calibri"/>
-          <w:sz w:val="24"/>
-          <w:szCs w:val="24"/>
-          <w:lang w:val="en-US"/>
-        </w:rPr>
-      </w:pPr>
-    </w:p>
-    <w:p>
-      <w:pPr>
-        <w:rPr>
-          <w:rFonts w:cs="Calibri"/>
-          <w:sz w:val="24"/>
-          <w:szCs w:val="24"/>
-          <w:lang w:val="en-US"/>
-        </w:rPr>
-      </w:pPr>
-    </w:p>
-    <w:p>
-      <w:pPr>
-        <w:rPr>
-          <w:rFonts w:cs="Calibri"/>
-          <w:sz w:val="24"/>
-          <w:szCs w:val="24"/>
-          <w:lang w:val="en-US"/>
-        </w:rPr>
-      </w:pPr>
-    </w:p>
-    <w:p>
-      <w:pPr>
-        <w:rPr>
-          <w:rFonts w:cs="Calibri"/>
-          <w:sz w:val="24"/>
-          <w:szCs w:val="24"/>
-          <w:lang w:val="en-US"/>
-        </w:rPr>
-      </w:pPr>
-    </w:p>
-    <w:p>
-      <w:pPr>
-        <w:rPr>
-          <w:rFonts w:cs="Calibri"/>
-          <w:sz w:val="24"/>
-          <w:szCs w:val="24"/>
-          <w:lang w:val="en-US"/>
-        </w:rPr>
-      </w:pPr>
-    </w:p>
-    <w:p>
-      <w:pPr>
-        <w:rPr>
-          <w:rFonts w:cs="Calibri"/>
-          <w:sz w:val="24"/>
-          <w:szCs w:val="24"/>
-          <w:lang w:val="en-US"/>
-        </w:rPr>
-      </w:pPr>
-    </w:p>
-    <w:p>
-      <w:pPr>
-        <w:rPr>
-          <w:rFonts w:cs="Calibri"/>
-          <w:sz w:val="24"/>
-          <w:szCs w:val="24"/>
-          <w:lang w:val="en-US"/>
-        </w:rPr>
-      </w:pPr>
-    </w:p>
-    <w:p>
-      <w:pPr>
-        <w:rPr>
-          <w:rFonts w:cs="Calibri"/>
-          <w:sz w:val="24"/>
-          <w:szCs w:val="24"/>
-          <w:lang w:val="en-US"/>
-        </w:rPr>
-      </w:pPr>
-    </w:p>
-    <w:p>
-      <w:pPr>
-        <w:rPr>
-          <w:rFonts w:cs="Calibri"/>
-          <w:sz w:val="24"/>
-          <w:szCs w:val="24"/>
-          <w:lang w:val="en-US"/>
-        </w:rPr>
-      </w:pPr>
-    </w:p>
-    <w:p>
-      <w:pPr>
-        <w:rPr>
-          <w:rFonts w:cs="Calibri"/>
-          <w:sz w:val="24"/>
-          <w:szCs w:val="24"/>
-          <w:lang w:val="en-US"/>
-        </w:rPr>
-      </w:pPr>
-      <w:r>
-        <w:rPr>
-          <w:b/>
-          <w:bCs/>
-          <w:sz w:val="28"/>
-          <w:szCs w:val="28"/>
-          <w:lang w:val="en-US"/>
-        </w:rPr>
-        <w:lastRenderedPageBreak/>
-        <w:t xml:space="preserve">Task </w:t>
-      </w:r>
-      <w:r>
-        <w:rPr>
-          <w:b/>
-          <w:bCs/>
-          <w:sz w:val="28"/>
-          <w:szCs w:val="28"/>
-          <w:lang w:val="en-US"/>
-        </w:rPr>
-        <w:t>10</w:t>
-      </w:r>
-      <w:r>
-        <w:rPr>
-          <w:b/>
-          <w:bCs/>
-          <w:sz w:val="28"/>
-          <w:szCs w:val="28"/>
-          <w:lang w:val="en-US"/>
-        </w:rPr>
-        <w:t xml:space="preserve">: </w:t>
-      </w:r>
-      <w:r>
-        <w:rPr>
-          <w:b/>
-          <w:bCs/>
-          <w:sz w:val="28"/>
-          <w:szCs w:val="28"/>
-          <w:lang w:val="en-US"/>
-        </w:rPr>
-        <w:t>Bonus</w:t>
-      </w:r>
-      <w:r>
-        <w:rPr>
-          <w:b/>
-          <w:bCs/>
-          <w:sz w:val="28"/>
-          <w:szCs w:val="28"/>
-          <w:lang w:val="en-US"/>
-        </w:rPr>
-        <w:t xml:space="preserve"> </w:t>
+        <w:t xml:space="preserve">Task 9: Demo </w:t>
+      </w:r>
+    </w:p>
+    <w:p>
+      <w:pPr>
+        <w:rPr>
+          <w:rFonts w:cs="Calibri"/>
+          <w:sz w:val="24"/>
+          <w:szCs w:val="24"/>
+          <w:lang w:val="en-US"/>
+        </w:rPr>
+      </w:pPr>
+    </w:p>
+    <w:p>
+      <w:pPr>
+        <w:rPr>
+          <w:rFonts w:cs="Calibri"/>
+          <w:sz w:val="24"/>
+          <w:szCs w:val="24"/>
+          <w:lang w:val="en-US"/>
+        </w:rPr>
+      </w:pPr>
+    </w:p>
+    <w:p>
+      <w:pPr>
+        <w:rPr>
+          <w:rFonts w:cs="Calibri"/>
+          <w:sz w:val="24"/>
+          <w:szCs w:val="24"/>
+          <w:lang w:val="en-US"/>
+        </w:rPr>
+      </w:pPr>
+    </w:p>
+    <w:p>
+      <w:pPr>
+        <w:rPr>
+          <w:rFonts w:cs="Calibri"/>
+          <w:sz w:val="24"/>
+          <w:szCs w:val="24"/>
+          <w:lang w:val="en-US"/>
+        </w:rPr>
+      </w:pPr>
+    </w:p>
+    <w:p>
+      <w:pPr>
+        <w:rPr>
+          <w:rFonts w:cs="Calibri"/>
+          <w:sz w:val="24"/>
+          <w:szCs w:val="24"/>
+          <w:lang w:val="en-US"/>
+        </w:rPr>
+      </w:pPr>
+    </w:p>
+    <w:p>
+      <w:pPr>
+        <w:rPr>
+          <w:rFonts w:cs="Calibri"/>
+          <w:sz w:val="24"/>
+          <w:szCs w:val="24"/>
+          <w:lang w:val="en-US"/>
+        </w:rPr>
+      </w:pPr>
+    </w:p>
+    <w:p>
+      <w:pPr>
+        <w:rPr>
+          <w:rFonts w:cs="Calibri"/>
+          <w:sz w:val="24"/>
+          <w:szCs w:val="24"/>
+          <w:lang w:val="en-US"/>
+        </w:rPr>
+      </w:pPr>
+    </w:p>
+    <w:p>
+      <w:pPr>
+        <w:rPr>
+          <w:rFonts w:cs="Calibri"/>
+          <w:sz w:val="24"/>
+          <w:szCs w:val="24"/>
+          <w:lang w:val="en-US"/>
+        </w:rPr>
+      </w:pPr>
+    </w:p>
+    <w:p>
+      <w:pPr>
+        <w:rPr>
+          <w:rFonts w:cs="Calibri"/>
+          <w:sz w:val="24"/>
+          <w:szCs w:val="24"/>
+          <w:lang w:val="en-US"/>
+        </w:rPr>
+      </w:pPr>
+    </w:p>
+    <w:p>
+      <w:pPr>
+        <w:rPr>
+          <w:rFonts w:cs="Calibri"/>
+          <w:sz w:val="24"/>
+          <w:szCs w:val="24"/>
+          <w:lang w:val="en-US"/>
+        </w:rPr>
+      </w:pPr>
+    </w:p>
+    <w:p>
+      <w:pPr>
+        <w:rPr>
+          <w:rFonts w:cs="Calibri"/>
+          <w:sz w:val="24"/>
+          <w:szCs w:val="24"/>
+          <w:lang w:val="en-US"/>
+        </w:rPr>
+      </w:pPr>
+    </w:p>
+    <w:p>
+      <w:pPr>
+        <w:rPr>
+          <w:rFonts w:cs="Calibri"/>
+          <w:sz w:val="24"/>
+          <w:szCs w:val="24"/>
+          <w:lang w:val="en-US"/>
+        </w:rPr>
+      </w:pPr>
+    </w:p>
+    <w:p>
+      <w:pPr>
+        <w:rPr>
+          <w:rFonts w:cs="Calibri"/>
+          <w:sz w:val="24"/>
+          <w:szCs w:val="24"/>
+          <w:lang w:val="en-US"/>
+        </w:rPr>
+      </w:pPr>
+    </w:p>
+    <w:p>
+      <w:pPr>
+        <w:rPr>
+          <w:rFonts w:cs="Calibri"/>
+          <w:sz w:val="24"/>
+          <w:szCs w:val="24"/>
+          <w:lang w:val="en-US"/>
+        </w:rPr>
+      </w:pPr>
+    </w:p>
+    <w:p>
+      <w:pPr>
+        <w:rPr>
+          <w:rFonts w:cs="Calibri"/>
+          <w:sz w:val="24"/>
+          <w:szCs w:val="24"/>
+          <w:lang w:val="en-US"/>
+        </w:rPr>
+      </w:pPr>
+    </w:p>
+    <w:p>
+      <w:pPr>
+        <w:rPr>
+          <w:rFonts w:cs="Calibri"/>
+          <w:sz w:val="24"/>
+          <w:szCs w:val="24"/>
+          <w:lang w:val="en-US"/>
+        </w:rPr>
+      </w:pPr>
+    </w:p>
+    <w:p>
+      <w:pPr>
+        <w:rPr>
+          <w:rFonts w:cs="Calibri"/>
+          <w:sz w:val="24"/>
+          <w:szCs w:val="24"/>
+          <w:lang w:val="en-US"/>
+        </w:rPr>
+      </w:pPr>
+    </w:p>
+    <w:p>
+      <w:pPr>
+        <w:rPr>
+          <w:rFonts w:cs="Calibri"/>
+          <w:sz w:val="24"/>
+          <w:szCs w:val="24"/>
+          <w:lang w:val="en-US"/>
+        </w:rPr>
+      </w:pPr>
+    </w:p>
+    <w:p>
+      <w:pPr>
+        <w:rPr>
+          <w:rFonts w:cs="Calibri"/>
+          <w:sz w:val="24"/>
+          <w:szCs w:val="24"/>
+          <w:lang w:val="en-US"/>
+        </w:rPr>
+      </w:pPr>
+    </w:p>
+    <w:p>
+      <w:pPr>
+        <w:rPr>
+          <w:rFonts w:cs="Calibri"/>
+          <w:sz w:val="24"/>
+          <w:szCs w:val="24"/>
+          <w:lang w:val="en-US"/>
+        </w:rPr>
+      </w:pPr>
+    </w:p>
+    <w:p>
+      <w:pPr>
+        <w:rPr>
+          <w:rFonts w:cs="Calibri"/>
+          <w:sz w:val="24"/>
+          <w:szCs w:val="24"/>
+          <w:lang w:val="en-US"/>
+        </w:rPr>
+      </w:pPr>
+    </w:p>
+    <w:p>
+      <w:pPr>
+        <w:rPr>
+          <w:rFonts w:cs="Calibri"/>
+          <w:sz w:val="24"/>
+          <w:szCs w:val="24"/>
+          <w:lang w:val="en-US"/>
+        </w:rPr>
+      </w:pPr>
+    </w:p>
+    <w:p>
+      <w:pPr>
+        <w:rPr>
+          <w:rFonts w:cs="Calibri"/>
+          <w:sz w:val="24"/>
+          <w:szCs w:val="24"/>
+          <w:lang w:val="en-US"/>
+        </w:rPr>
+      </w:pPr>
+    </w:p>
+    <w:p>
+      <w:pPr>
+        <w:rPr>
+          <w:rFonts w:cs="Calibri"/>
+          <w:sz w:val="24"/>
+          <w:szCs w:val="24"/>
+          <w:lang w:val="en-US"/>
+        </w:rPr>
+      </w:pPr>
+    </w:p>
+    <w:p>
+      <w:pPr>
+        <w:rPr>
+          <w:rFonts w:cs="Calibri"/>
+          <w:sz w:val="24"/>
+          <w:szCs w:val="24"/>
+          <w:lang w:val="en-US"/>
+        </w:rPr>
+      </w:pPr>
+    </w:p>
+    <w:p>
+      <w:pPr>
+        <w:rPr>
+          <w:rFonts w:cs="Calibri"/>
+          <w:sz w:val="24"/>
+          <w:szCs w:val="24"/>
+          <w:lang w:val="en-US"/>
+        </w:rPr>
+      </w:pPr>
+    </w:p>
+    <w:p>
+      <w:pPr>
+        <w:rPr>
+          <w:rFonts w:cs="Calibri"/>
+          <w:sz w:val="24"/>
+          <w:szCs w:val="24"/>
+          <w:lang w:val="en-US"/>
+        </w:rPr>
+      </w:pPr>
+    </w:p>
+    <w:p>
+      <w:pPr>
+        <w:rPr>
+          <w:rFonts w:cs="Calibri"/>
+          <w:sz w:val="24"/>
+          <w:szCs w:val="24"/>
+          <w:lang w:val="en-US"/>
+        </w:rPr>
+      </w:pPr>
+    </w:p>
+    <w:p>
+      <w:pPr>
+        <w:rPr>
+          <w:rFonts w:cs="Calibri"/>
+          <w:sz w:val="24"/>
+          <w:szCs w:val="24"/>
+          <w:lang w:val="en-US"/>
+        </w:rPr>
+      </w:pPr>
+      <w:r>
+        <w:rPr>
+          <w:b/>
+          <w:bCs/>
+          <w:sz w:val="28"/>
+          <w:szCs w:val="28"/>
+          <w:lang w:val="en-US"/>
+        </w:rPr>
+        <w:t xml:space="preserve">Task 10: Bonus </w:t>
       </w:r>
     </w:p>
     <w:p>
@@ -4163,6 +4366,184 @@
     </w:lvl>
   </w:abstractNum>
   <w:abstractNum w:abstractNumId="1" w15:restartNumberingAfterBreak="0">
+    <w:nsid w:val="09E138EC"/>
+    <w:multiLevelType w:val="hybridMultilevel"/>
+    <w:tmpl w:val="06FC41A4"/>
+    <w:lvl w:ilvl="0" w:tplc="FB186130">
+      <w:start w:val="1"/>
+      <w:numFmt w:val="decimal"/>
+      <w:lvlText w:val="%1."/>
+      <w:lvlJc w:val="left"/>
+      <w:pPr>
+        <w:ind w:left="1440" w:hanging="360"/>
+      </w:pPr>
+      <w:rPr>
+        <w:rFonts w:hint="default"/>
+      </w:rPr>
+    </w:lvl>
+    <w:lvl w:ilvl="1" w:tplc="10000019" w:tentative="1">
+      <w:start w:val="1"/>
+      <w:numFmt w:val="lowerLetter"/>
+      <w:lvlText w:val="%2."/>
+      <w:lvlJc w:val="left"/>
+      <w:pPr>
+        <w:ind w:left="2160" w:hanging="360"/>
+      </w:pPr>
+    </w:lvl>
+    <w:lvl w:ilvl="2" w:tplc="1000001B" w:tentative="1">
+      <w:start w:val="1"/>
+      <w:numFmt w:val="lowerRoman"/>
+      <w:lvlText w:val="%3."/>
+      <w:lvlJc w:val="right"/>
+      <w:pPr>
+        <w:ind w:left="2880" w:hanging="180"/>
+      </w:pPr>
+    </w:lvl>
+    <w:lvl w:ilvl="3" w:tplc="1000000F" w:tentative="1">
+      <w:start w:val="1"/>
+      <w:numFmt w:val="decimal"/>
+      <w:lvlText w:val="%4."/>
+      <w:lvlJc w:val="left"/>
+      <w:pPr>
+        <w:ind w:left="3600" w:hanging="360"/>
+      </w:pPr>
+    </w:lvl>
+    <w:lvl w:ilvl="4" w:tplc="10000019" w:tentative="1">
+      <w:start w:val="1"/>
+      <w:numFmt w:val="lowerLetter"/>
+      <w:lvlText w:val="%5."/>
+      <w:lvlJc w:val="left"/>
+      <w:pPr>
+        <w:ind w:left="4320" w:hanging="360"/>
+      </w:pPr>
+    </w:lvl>
+    <w:lvl w:ilvl="5" w:tplc="1000001B" w:tentative="1">
+      <w:start w:val="1"/>
+      <w:numFmt w:val="lowerRoman"/>
+      <w:lvlText w:val="%6."/>
+      <w:lvlJc w:val="right"/>
+      <w:pPr>
+        <w:ind w:left="5040" w:hanging="180"/>
+      </w:pPr>
+    </w:lvl>
+    <w:lvl w:ilvl="6" w:tplc="1000000F" w:tentative="1">
+      <w:start w:val="1"/>
+      <w:numFmt w:val="decimal"/>
+      <w:lvlText w:val="%7."/>
+      <w:lvlJc w:val="left"/>
+      <w:pPr>
+        <w:ind w:left="5760" w:hanging="360"/>
+      </w:pPr>
+    </w:lvl>
+    <w:lvl w:ilvl="7" w:tplc="10000019" w:tentative="1">
+      <w:start w:val="1"/>
+      <w:numFmt w:val="lowerLetter"/>
+      <w:lvlText w:val="%8."/>
+      <w:lvlJc w:val="left"/>
+      <w:pPr>
+        <w:ind w:left="6480" w:hanging="360"/>
+      </w:pPr>
+    </w:lvl>
+    <w:lvl w:ilvl="8" w:tplc="1000001B" w:tentative="1">
+      <w:start w:val="1"/>
+      <w:numFmt w:val="lowerRoman"/>
+      <w:lvlText w:val="%9."/>
+      <w:lvlJc w:val="right"/>
+      <w:pPr>
+        <w:ind w:left="7200" w:hanging="180"/>
+      </w:pPr>
+    </w:lvl>
+  </w:abstractNum>
+  <w:abstractNum w:abstractNumId="2" w15:restartNumberingAfterBreak="0">
+    <w:nsid w:val="2CB14C84"/>
+    <w:multiLevelType w:val="hybridMultilevel"/>
+    <w:tmpl w:val="2CFE7652"/>
+    <w:lvl w:ilvl="0" w:tplc="16366348">
+      <w:start w:val="1"/>
+      <w:numFmt w:val="decimal"/>
+      <w:lvlText w:val="%1."/>
+      <w:lvlJc w:val="left"/>
+      <w:pPr>
+        <w:ind w:left="1080" w:hanging="360"/>
+      </w:pPr>
+      <w:rPr>
+        <w:rFonts w:hint="default"/>
+      </w:rPr>
+    </w:lvl>
+    <w:lvl w:ilvl="1" w:tplc="10000019" w:tentative="1">
+      <w:start w:val="1"/>
+      <w:numFmt w:val="lowerLetter"/>
+      <w:lvlText w:val="%2."/>
+      <w:lvlJc w:val="left"/>
+      <w:pPr>
+        <w:ind w:left="1800" w:hanging="360"/>
+      </w:pPr>
+    </w:lvl>
+    <w:lvl w:ilvl="2" w:tplc="1000001B" w:tentative="1">
+      <w:start w:val="1"/>
+      <w:numFmt w:val="lowerRoman"/>
+      <w:lvlText w:val="%3."/>
+      <w:lvlJc w:val="right"/>
+      <w:pPr>
+        <w:ind w:left="2520" w:hanging="180"/>
+      </w:pPr>
+    </w:lvl>
+    <w:lvl w:ilvl="3" w:tplc="1000000F" w:tentative="1">
+      <w:start w:val="1"/>
+      <w:numFmt w:val="decimal"/>
+      <w:lvlText w:val="%4."/>
+      <w:lvlJc w:val="left"/>
+      <w:pPr>
+        <w:ind w:left="3240" w:hanging="360"/>
+      </w:pPr>
+    </w:lvl>
+    <w:lvl w:ilvl="4" w:tplc="10000019" w:tentative="1">
+      <w:start w:val="1"/>
+      <w:numFmt w:val="lowerLetter"/>
+      <w:lvlText w:val="%5."/>
+      <w:lvlJc w:val="left"/>
+      <w:pPr>
+        <w:ind w:left="3960" w:hanging="360"/>
+      </w:pPr>
+    </w:lvl>
+    <w:lvl w:ilvl="5" w:tplc="1000001B" w:tentative="1">
+      <w:start w:val="1"/>
+      <w:numFmt w:val="lowerRoman"/>
+      <w:lvlText w:val="%6."/>
+      <w:lvlJc w:val="right"/>
+      <w:pPr>
+        <w:ind w:left="4680" w:hanging="180"/>
+      </w:pPr>
+    </w:lvl>
+    <w:lvl w:ilvl="6" w:tplc="1000000F" w:tentative="1">
+      <w:start w:val="1"/>
+      <w:numFmt w:val="decimal"/>
+      <w:lvlText w:val="%7."/>
+      <w:lvlJc w:val="left"/>
+      <w:pPr>
+        <w:ind w:left="5400" w:hanging="360"/>
+      </w:pPr>
+    </w:lvl>
+    <w:lvl w:ilvl="7" w:tplc="10000019" w:tentative="1">
+      <w:start w:val="1"/>
+      <w:numFmt w:val="lowerLetter"/>
+      <w:lvlText w:val="%8."/>
+      <w:lvlJc w:val="left"/>
+      <w:pPr>
+        <w:ind w:left="6120" w:hanging="360"/>
+      </w:pPr>
+    </w:lvl>
+    <w:lvl w:ilvl="8" w:tplc="1000001B" w:tentative="1">
+      <w:start w:val="1"/>
+      <w:numFmt w:val="lowerRoman"/>
+      <w:lvlText w:val="%9."/>
+      <w:lvlJc w:val="right"/>
+      <w:pPr>
+        <w:ind w:left="6840" w:hanging="180"/>
+      </w:pPr>
+    </w:lvl>
+  </w:abstractNum>
+  <w:abstractNum w:abstractNumId="3" w15:restartNumberingAfterBreak="0">
     <w:nsid w:val="78603D1D"/>
     <w:multiLevelType w:val="hybridMultilevel"/>
     <w:tmpl w:val="A5E6FD2E"/>
@@ -4276,10 +4657,16 @@
     </w:lvl>
   </w:abstractNum>
   <w:num w:numId="1" w16cid:durableId="1881895753">
-    <w:abstractNumId w:val="1"/>
+    <w:abstractNumId w:val="3"/>
   </w:num>
   <w:num w:numId="2" w16cid:durableId="13654059">
     <w:abstractNumId w:val="0"/>
+  </w:num>
+  <w:num w:numId="3" w16cid:durableId="1000622201">
+    <w:abstractNumId w:val="2"/>
+  </w:num>
+  <w:num w:numId="4" w16cid:durableId="107433261">
+    <w:abstractNumId w:val="1"/>
   </w:num>
 </w:numbering>
 </file>

</xml_diff>

<commit_message>
Completed Task 6 and 7
</commit_message>
<xml_diff>
--- a/COS_221_Assignment_5_ Procrastinators.docx
+++ b/COS_221_Assignment_5_ Procrastinators.docx
@@ -360,25 +360,7 @@
           <w:sz w:val="24"/>
           <w:szCs w:val="24"/>
         </w:rPr>
-        <w:t xml:space="preserve">: Today’s digital and technological market is the biggest is has ever been </w:t>
-      </w:r>
-      <w:proofErr w:type="gramStart"/>
-      <w:r>
-        <w:rPr>
-          <w:rFonts w:ascii="Times New Roman" w:hAnsi="Times New Roman" w:cs="Times New Roman"/>
-          <w:sz w:val="24"/>
-          <w:szCs w:val="24"/>
-        </w:rPr>
-        <w:t>as a result of</w:t>
-      </w:r>
-      <w:proofErr w:type="gramEnd"/>
-      <w:r>
-        <w:rPr>
-          <w:rFonts w:ascii="Times New Roman" w:hAnsi="Times New Roman" w:cs="Times New Roman"/>
-          <w:sz w:val="24"/>
-          <w:szCs w:val="24"/>
-        </w:rPr>
-        <w:t xml:space="preserve"> the increasing use of technology in </w:t>
+        <w:t xml:space="preserve">: Today’s digital and technological market is the biggest is has ever been as a result of the increasing use of technology in </w:t>
       </w:r>
       <w:r>
         <w:rPr>
@@ -1098,25 +1080,7 @@
           <w:sz w:val="24"/>
           <w:szCs w:val="24"/>
         </w:rPr>
-        <w:t xml:space="preserve">Adam Rogers. “20 Trending Products and Things </w:t>
-      </w:r>
-      <w:proofErr w:type="gramStart"/>
-      <w:r>
-        <w:rPr>
-          <w:rFonts w:ascii="Times New Roman" w:hAnsi="Times New Roman" w:cs="Times New Roman"/>
-          <w:sz w:val="24"/>
-          <w:szCs w:val="24"/>
-        </w:rPr>
-        <w:t>To</w:t>
-      </w:r>
-      <w:proofErr w:type="gramEnd"/>
-      <w:r>
-        <w:rPr>
-          <w:rFonts w:ascii="Times New Roman" w:hAnsi="Times New Roman" w:cs="Times New Roman"/>
-          <w:sz w:val="24"/>
-          <w:szCs w:val="24"/>
-        </w:rPr>
-        <w:t xml:space="preserve"> Sell Online (2025).” Shopify </w:t>
+        <w:t xml:space="preserve">Adam Rogers. “20 Trending Products and Things To Sell Online (2025).” Shopify </w:t>
       </w:r>
       <w:hyperlink r:id="rId16" w:history="1">
         <w:r>
@@ -1151,23 +1115,13 @@
           <w:szCs w:val="24"/>
         </w:rPr>
       </w:pPr>
-      <w:proofErr w:type="spellStart"/>
-      <w:r>
-        <w:rPr>
-          <w:rFonts w:ascii="Times New Roman" w:hAnsi="Times New Roman" w:cs="Times New Roman"/>
-          <w:sz w:val="24"/>
-          <w:szCs w:val="24"/>
-        </w:rPr>
-        <w:t>Anynomous</w:t>
-      </w:r>
-      <w:proofErr w:type="spellEnd"/>
-      <w:r>
-        <w:rPr>
-          <w:rFonts w:ascii="Times New Roman" w:hAnsi="Times New Roman" w:cs="Times New Roman"/>
-          <w:sz w:val="24"/>
-          <w:szCs w:val="24"/>
-        </w:rPr>
-        <w:t xml:space="preserve">. “The significance of User Experience for E-Commerce Websites.” V-Hub </w:t>
+      <w:r>
+        <w:rPr>
+          <w:rFonts w:ascii="Times New Roman" w:hAnsi="Times New Roman" w:cs="Times New Roman"/>
+          <w:sz w:val="24"/>
+          <w:szCs w:val="24"/>
+        </w:rPr>
+        <w:t xml:space="preserve">Anynomous. “The significance of User Experience for E-Commerce Websites.” V-Hub </w:t>
       </w:r>
       <w:hyperlink r:id="rId17" w:history="1">
         <w:r>
@@ -1208,25 +1162,7 @@
           <w:sz w:val="24"/>
           <w:szCs w:val="24"/>
         </w:rPr>
-        <w:t xml:space="preserve">Christian Holst. “40+ UX Statistics (from 150,000 hours of UX Research).” </w:t>
-      </w:r>
-      <w:proofErr w:type="spellStart"/>
-      <w:r>
-        <w:rPr>
-          <w:rFonts w:ascii="Times New Roman" w:hAnsi="Times New Roman" w:cs="Times New Roman"/>
-          <w:sz w:val="24"/>
-          <w:szCs w:val="24"/>
-        </w:rPr>
-        <w:t>Baymard</w:t>
-      </w:r>
-      <w:proofErr w:type="spellEnd"/>
-      <w:r>
-        <w:rPr>
-          <w:rFonts w:ascii="Times New Roman" w:hAnsi="Times New Roman" w:cs="Times New Roman"/>
-          <w:sz w:val="24"/>
-          <w:szCs w:val="24"/>
-        </w:rPr>
-        <w:t xml:space="preserve"> Institute </w:t>
+        <w:t xml:space="preserve">Christian Holst. “40+ UX Statistics (from 150,000 hours of UX Research).” Baymard Institute </w:t>
       </w:r>
       <w:hyperlink r:id="rId18" w:history="1">
         <w:r>
@@ -1989,7 +1925,6 @@
         </w:rPr>
         <w:t xml:space="preserve"> to contact physical </w:t>
       </w:r>
-      <w:proofErr w:type="gramStart"/>
       <w:r>
         <w:rPr>
           <w:rFonts w:ascii="Times New Roman" w:hAnsi="Times New Roman" w:cs="Times New Roman"/>
@@ -2001,7 +1936,6 @@
         </w:rPr>
         <w:t>retailers</w:t>
       </w:r>
-      <w:proofErr w:type="gramEnd"/>
       <w:r>
         <w:rPr>
           <w:rFonts w:ascii="Times New Roman" w:hAnsi="Times New Roman" w:cs="Times New Roman"/>
@@ -2011,7 +1945,6 @@
         </w:rPr>
         <w:t xml:space="preserve"> locations by </w:t>
       </w:r>
-      <w:proofErr w:type="gramStart"/>
       <w:r>
         <w:rPr>
           <w:rFonts w:ascii="Times New Roman" w:hAnsi="Times New Roman" w:cs="Times New Roman"/>
@@ -2030,17 +1963,7 @@
           <w:szCs w:val="24"/>
           <w:lang w:val="en-US"/>
         </w:rPr>
-        <w:t>, but</w:t>
-      </w:r>
-      <w:proofErr w:type="gramEnd"/>
-      <w:r>
-        <w:rPr>
-          <w:rFonts w:ascii="Times New Roman" w:hAnsi="Times New Roman" w:cs="Times New Roman"/>
-          <w:sz w:val="24"/>
-          <w:szCs w:val="24"/>
-          <w:lang w:val="en-US"/>
-        </w:rPr>
-        <w:t xml:space="preserve"> </w:t>
+        <w:t xml:space="preserve">, but </w:t>
       </w:r>
       <w:r>
         <w:rPr>
@@ -2412,25 +2335,7 @@
           <w:sz w:val="24"/>
           <w:szCs w:val="24"/>
         </w:rPr>
-        <w:t xml:space="preserve"> can group multiple products (1:N</w:t>
-      </w:r>
-      <w:proofErr w:type="gramStart"/>
-      <w:r>
-        <w:rPr>
-          <w:rFonts w:ascii="Times New Roman" w:hAnsi="Times New Roman" w:cs="Times New Roman"/>
-          <w:sz w:val="24"/>
-          <w:szCs w:val="24"/>
-        </w:rPr>
-        <w:t>), and</w:t>
-      </w:r>
-      <w:proofErr w:type="gramEnd"/>
-      <w:r>
-        <w:rPr>
-          <w:rFonts w:ascii="Times New Roman" w:hAnsi="Times New Roman" w:cs="Times New Roman"/>
-          <w:sz w:val="24"/>
-          <w:szCs w:val="24"/>
-        </w:rPr>
-        <w:t xml:space="preserve"> is identified by a CategoryID and CategoryName.</w:t>
+        <w:t xml:space="preserve"> can group multiple products (1:N), and is identified by a CategoryID and CategoryName.</w:t>
       </w:r>
     </w:p>
     <w:p>
@@ -4768,25 +4673,7 @@
           <w:sz w:val="24"/>
           <w:szCs w:val="24"/>
         </w:rPr>
-        <w:t>No N-</w:t>
-      </w:r>
-      <w:proofErr w:type="spellStart"/>
-      <w:r>
-        <w:rPr>
-          <w:rFonts w:ascii="Times New Roman" w:hAnsi="Times New Roman" w:cs="Times New Roman"/>
-          <w:sz w:val="24"/>
-          <w:szCs w:val="24"/>
-        </w:rPr>
-        <w:t>ary</w:t>
-      </w:r>
-      <w:proofErr w:type="spellEnd"/>
-      <w:r>
-        <w:rPr>
-          <w:rFonts w:ascii="Times New Roman" w:hAnsi="Times New Roman" w:cs="Times New Roman"/>
-          <w:sz w:val="24"/>
-          <w:szCs w:val="24"/>
-        </w:rPr>
-        <w:t xml:space="preserve"> relationship.</w:t>
+        <w:t>No N-ary relationship.</w:t>
       </w:r>
     </w:p>
     <w:p>
@@ -5531,7 +5418,7 @@
           <w:sz w:val="24"/>
           <w:szCs w:val="24"/>
         </w:rPr>
-        <w:t>// explain your data population method and the reasoning behind your choices</w:t>
+        <w:t>We used AI to populate our products database. We then populated the image column manually. We populated the other tables manually as well. The reason for our choice was it was the only way we found suitable to have valid data.</w:t>
       </w:r>
     </w:p>
     <w:p>
@@ -5603,10 +5490,11 @@
           <w:szCs w:val="28"/>
           <w:lang w:val="en-US"/>
         </w:rPr>
-        <w:t xml:space="preserve"> </w:t>
-      </w:r>
-      <w:proofErr w:type="spellStart"/>
-      <w:r>
+        <w:t xml:space="preserve"> Analyse and Optimise </w:t>
+      </w:r>
+    </w:p>
+    <w:p>
+      <w:pPr>
         <w:rPr>
           <w:b/>
           <w:bCs/>
@@ -5614,32 +5502,333 @@
           <w:szCs w:val="28"/>
           <w:lang w:val="en-US"/>
         </w:rPr>
-        <w:t>Analyse</w:t>
-      </w:r>
-      <w:proofErr w:type="spellEnd"/>
-      <w:r>
-        <w:rPr>
-          <w:b/>
-          <w:bCs/>
+      </w:pPr>
+      <w:r>
+        <w:rPr>
+          <w:b/>
+          <w:bCs/>
+          <w:noProof/>
           <w:sz w:val="28"/>
           <w:szCs w:val="28"/>
           <w:lang w:val="en-US"/>
         </w:rPr>
-        <w:t xml:space="preserve"> and </w:t>
+        <w:lastRenderedPageBreak/>
+        <w:drawing>
+          <wp:inline distT="0" distB="0" distL="0" distR="0" wp14:anchorId="5CDCE28B" wp14:editId="611E684D">
+            <wp:extent cx="5731510" cy="2872740"/>
+            <wp:effectExtent l="0" t="0" r="2540" b="3810"/>
+            <wp:docPr id="1768315684" name="Picture 1"/>
+            <wp:cNvGraphicFramePr>
+              <a:graphicFrameLocks xmlns:a="http://schemas.openxmlformats.org/drawingml/2006/main" noChangeAspect="1"/>
+            </wp:cNvGraphicFramePr>
+            <a:graphic xmlns:a="http://schemas.openxmlformats.org/drawingml/2006/main">
+              <a:graphicData uri="http://schemas.openxmlformats.org/drawingml/2006/picture">
+                <pic:pic xmlns:pic="http://schemas.openxmlformats.org/drawingml/2006/picture">
+                  <pic:nvPicPr>
+                    <pic:cNvPr id="1768315684" name="Picture 1768315684"/>
+                    <pic:cNvPicPr/>
+                  </pic:nvPicPr>
+                  <pic:blipFill>
+                    <a:blip r:embed="rId29">
+                      <a:extLst>
+                        <a:ext uri="{28A0092B-C50C-407E-A947-70E740481C1C}">
+                          <a14:useLocalDpi xmlns:a14="http://schemas.microsoft.com/office/drawing/2010/main" val="0"/>
+                        </a:ext>
+                      </a:extLst>
+                    </a:blip>
+                    <a:stretch>
+                      <a:fillRect/>
+                    </a:stretch>
+                  </pic:blipFill>
+                  <pic:spPr>
+                    <a:xfrm>
+                      <a:off x="0" y="0"/>
+                      <a:ext cx="5731510" cy="2872740"/>
+                    </a:xfrm>
+                    <a:prstGeom prst="rect">
+                      <a:avLst/>
+                    </a:prstGeom>
+                  </pic:spPr>
+                </pic:pic>
+              </a:graphicData>
+            </a:graphic>
+          </wp:inline>
+        </w:drawing>
+      </w:r>
+    </w:p>
+    <w:p>
+      <w:pPr>
+        <w:rPr>
+          <w:rFonts w:ascii="Times New Roman" w:hAnsi="Times New Roman" w:cs="Times New Roman"/>
+          <w:sz w:val="24"/>
+          <w:szCs w:val="24"/>
+          <w:lang w:val="en-US"/>
+        </w:rPr>
+      </w:pPr>
+      <w:r>
+        <w:rPr>
+          <w:rFonts w:ascii="Times New Roman" w:hAnsi="Times New Roman" w:cs="Times New Roman"/>
+          <w:sz w:val="24"/>
+          <w:szCs w:val="24"/>
+          <w:lang w:val="en-US"/>
+        </w:rPr>
+        <w:t>The query we</w:t>
+      </w:r>
+      <w:r>
+        <w:rPr>
+          <w:rFonts w:ascii="Times New Roman" w:hAnsi="Times New Roman" w:cs="Times New Roman"/>
+          <w:sz w:val="24"/>
+          <w:szCs w:val="24"/>
+          <w:lang w:val="en-US"/>
+        </w:rPr>
+        <w:t xml:space="preserve"> executed gets listing by brand. It determines how many listings are there for each brand. The query joins the product and listing tables together by </w:t>
       </w:r>
       <w:proofErr w:type="spellStart"/>
       <w:r>
         <w:rPr>
-          <w:b/>
-          <w:bCs/>
+          <w:rFonts w:ascii="Times New Roman" w:hAnsi="Times New Roman" w:cs="Times New Roman"/>
+          <w:sz w:val="24"/>
+          <w:szCs w:val="24"/>
+          <w:lang w:val="en-US"/>
+        </w:rPr>
+        <w:t>ProductID</w:t>
+      </w:r>
+      <w:proofErr w:type="spellEnd"/>
+      <w:r>
+        <w:rPr>
+          <w:rFonts w:ascii="Times New Roman" w:hAnsi="Times New Roman" w:cs="Times New Roman"/>
+          <w:sz w:val="24"/>
+          <w:szCs w:val="24"/>
+          <w:lang w:val="en-US"/>
+        </w:rPr>
+        <w:t xml:space="preserve"> and groups the result by Brand</w:t>
+      </w:r>
+      <w:r>
+        <w:rPr>
+          <w:rFonts w:ascii="Times New Roman" w:hAnsi="Times New Roman" w:cs="Times New Roman"/>
+          <w:sz w:val="24"/>
+          <w:szCs w:val="24"/>
+          <w:lang w:val="en-US"/>
+        </w:rPr>
+        <w:t>, but this query could be optimized to generate results quicker. As can be seen in the image below, l is doing a full scan, no index helps with the join.</w:t>
+      </w:r>
+    </w:p>
+    <w:p>
+      <w:pPr>
+        <w:rPr>
+          <w:rFonts w:ascii="Times New Roman" w:hAnsi="Times New Roman" w:cs="Times New Roman"/>
+          <w:sz w:val="24"/>
+          <w:szCs w:val="24"/>
+          <w:lang w:val="en-US"/>
+        </w:rPr>
+      </w:pPr>
+      <w:r>
+        <w:rPr>
+          <w:rFonts w:ascii="Times New Roman" w:hAnsi="Times New Roman" w:cs="Times New Roman"/>
           <w:sz w:val="28"/>
           <w:szCs w:val="28"/>
           <w:lang w:val="en-US"/>
         </w:rPr>
-        <w:t>Optimise</w:t>
+        <w:drawing>
+          <wp:inline distT="0" distB="0" distL="0" distR="0" wp14:anchorId="180F06B4" wp14:editId="45C755FF">
+            <wp:extent cx="5731510" cy="777875"/>
+            <wp:effectExtent l="0" t="0" r="2540" b="3175"/>
+            <wp:docPr id="550078490" name="Picture 1"/>
+            <wp:cNvGraphicFramePr>
+              <a:graphicFrameLocks xmlns:a="http://schemas.openxmlformats.org/drawingml/2006/main" noChangeAspect="1"/>
+            </wp:cNvGraphicFramePr>
+            <a:graphic xmlns:a="http://schemas.openxmlformats.org/drawingml/2006/main">
+              <a:graphicData uri="http://schemas.openxmlformats.org/drawingml/2006/picture">
+                <pic:pic xmlns:pic="http://schemas.openxmlformats.org/drawingml/2006/picture">
+                  <pic:nvPicPr>
+                    <pic:cNvPr id="550078490" name=""/>
+                    <pic:cNvPicPr/>
+                  </pic:nvPicPr>
+                  <pic:blipFill>
+                    <a:blip r:embed="rId30"/>
+                    <a:stretch>
+                      <a:fillRect/>
+                    </a:stretch>
+                  </pic:blipFill>
+                  <pic:spPr>
+                    <a:xfrm>
+                      <a:off x="0" y="0"/>
+                      <a:ext cx="5731510" cy="777875"/>
+                    </a:xfrm>
+                    <a:prstGeom prst="rect">
+                      <a:avLst/>
+                    </a:prstGeom>
+                  </pic:spPr>
+                </pic:pic>
+              </a:graphicData>
+            </a:graphic>
+          </wp:inline>
+        </w:drawing>
+      </w:r>
+      <w:r>
+        <w:rPr>
+          <w:rFonts w:ascii="Times New Roman" w:hAnsi="Times New Roman" w:cs="Times New Roman"/>
+          <w:sz w:val="24"/>
+          <w:szCs w:val="24"/>
+          <w:lang w:val="en-US"/>
+        </w:rPr>
+        <w:br/>
+        <w:t>To solve this problem we add the following:</w:t>
+      </w:r>
+      <w:r>
+        <w:rPr>
+          <w:rFonts w:ascii="Times New Roman" w:hAnsi="Times New Roman" w:cs="Times New Roman"/>
+          <w:sz w:val="24"/>
+          <w:szCs w:val="24"/>
+          <w:lang w:val="en-US"/>
+        </w:rPr>
+        <w:br/>
+      </w:r>
+      <w:r>
+        <w:rPr>
+          <w:rFonts w:ascii="Times New Roman" w:hAnsi="Times New Roman" w:cs="Times New Roman"/>
+          <w:i/>
+          <w:iCs/>
+          <w:sz w:val="24"/>
+          <w:szCs w:val="24"/>
+          <w:lang w:val="en-US"/>
+        </w:rPr>
+        <w:t xml:space="preserve">CREATE INDEX </w:t>
+      </w:r>
+      <w:proofErr w:type="spellStart"/>
+      <w:r>
+        <w:rPr>
+          <w:rFonts w:ascii="Times New Roman" w:hAnsi="Times New Roman" w:cs="Times New Roman"/>
+          <w:i/>
+          <w:iCs/>
+          <w:sz w:val="24"/>
+          <w:szCs w:val="24"/>
+          <w:lang w:val="en-US"/>
+        </w:rPr>
+        <w:t>i</w:t>
+      </w:r>
+      <w:r>
+        <w:rPr>
+          <w:rFonts w:ascii="Times New Roman" w:hAnsi="Times New Roman" w:cs="Times New Roman"/>
+          <w:i/>
+          <w:iCs/>
+          <w:sz w:val="24"/>
+          <w:szCs w:val="24"/>
+          <w:lang w:val="en-US"/>
+        </w:rPr>
+        <w:t>ndex_P</w:t>
+      </w:r>
+      <w:r>
+        <w:rPr>
+          <w:rFonts w:ascii="Times New Roman" w:hAnsi="Times New Roman" w:cs="Times New Roman"/>
+          <w:i/>
+          <w:iCs/>
+          <w:sz w:val="24"/>
+          <w:szCs w:val="24"/>
+          <w:lang w:val="en-US"/>
+        </w:rPr>
+        <w:t>roduct</w:t>
+      </w:r>
+      <w:r>
+        <w:rPr>
+          <w:rFonts w:ascii="Times New Roman" w:hAnsi="Times New Roman" w:cs="Times New Roman"/>
+          <w:i/>
+          <w:iCs/>
+          <w:sz w:val="24"/>
+          <w:szCs w:val="24"/>
+          <w:lang w:val="en-US"/>
+        </w:rPr>
+        <w:t>ID</w:t>
       </w:r>
       <w:proofErr w:type="spellEnd"/>
       <w:r>
+        <w:rPr>
+          <w:rFonts w:ascii="Times New Roman" w:hAnsi="Times New Roman" w:cs="Times New Roman"/>
+          <w:i/>
+          <w:iCs/>
+          <w:sz w:val="24"/>
+          <w:szCs w:val="24"/>
+          <w:lang w:val="en-US"/>
+        </w:rPr>
+        <w:t xml:space="preserve"> ON listing(</w:t>
+      </w:r>
+      <w:proofErr w:type="spellStart"/>
+      <w:r>
+        <w:rPr>
+          <w:rFonts w:ascii="Times New Roman" w:hAnsi="Times New Roman" w:cs="Times New Roman"/>
+          <w:i/>
+          <w:iCs/>
+          <w:sz w:val="24"/>
+          <w:szCs w:val="24"/>
+          <w:lang w:val="en-US"/>
+        </w:rPr>
+        <w:t>ProductID</w:t>
+      </w:r>
+      <w:proofErr w:type="spellEnd"/>
+      <w:r>
+        <w:rPr>
+          <w:rFonts w:ascii="Times New Roman" w:hAnsi="Times New Roman" w:cs="Times New Roman"/>
+          <w:i/>
+          <w:iCs/>
+          <w:sz w:val="24"/>
+          <w:szCs w:val="24"/>
+          <w:lang w:val="en-US"/>
+        </w:rPr>
+        <w:t>);</w:t>
+      </w:r>
+      <w:r>
+        <w:rPr>
+          <w:rFonts w:ascii="Times New Roman" w:hAnsi="Times New Roman" w:cs="Times New Roman"/>
+          <w:i/>
+          <w:iCs/>
+          <w:sz w:val="24"/>
+          <w:szCs w:val="24"/>
+          <w:lang w:val="en-US"/>
+        </w:rPr>
+        <w:br/>
+      </w:r>
+      <w:r>
+        <w:rPr>
+          <w:rFonts w:ascii="Times New Roman" w:hAnsi="Times New Roman" w:cs="Times New Roman"/>
+          <w:sz w:val="24"/>
+          <w:szCs w:val="24"/>
+          <w:lang w:val="en-US"/>
+        </w:rPr>
+        <w:t xml:space="preserve">The above helps because the join is now indexed which then speeds up the process for finding matching  products for each listing. The database now does not scan the whole listing table. The gain from this is that we save a lot of time especially when working with large databases. As for the loss, we need extra disk space to store </w:t>
+      </w:r>
+      <w:proofErr w:type="spellStart"/>
+      <w:r>
+        <w:rPr>
+          <w:rFonts w:ascii="Times New Roman" w:hAnsi="Times New Roman" w:cs="Times New Roman"/>
+          <w:sz w:val="24"/>
+          <w:szCs w:val="24"/>
+          <w:lang w:val="en-US"/>
+        </w:rPr>
+        <w:t>index_ProductID</w:t>
+      </w:r>
+      <w:proofErr w:type="spellEnd"/>
+      <w:r>
+        <w:rPr>
+          <w:rFonts w:ascii="Times New Roman" w:hAnsi="Times New Roman" w:cs="Times New Roman"/>
+          <w:sz w:val="24"/>
+          <w:szCs w:val="24"/>
+          <w:lang w:val="en-US"/>
+        </w:rPr>
+        <w:t xml:space="preserve">  and inserting, updating and deleting become a bit slower.</w:t>
+      </w:r>
+    </w:p>
+    <w:p>
+      <w:pPr>
+        <w:rPr>
+          <w:rFonts w:ascii="Times New Roman" w:hAnsi="Times New Roman" w:cs="Times New Roman"/>
+          <w:sz w:val="24"/>
+          <w:szCs w:val="24"/>
+          <w:lang w:val="en-US"/>
+        </w:rPr>
+      </w:pPr>
+    </w:p>
+    <w:p>
+      <w:pPr>
         <w:rPr>
           <w:b/>
           <w:bCs/>
@@ -5647,18 +5836,17 @@
           <w:szCs w:val="28"/>
           <w:lang w:val="en-US"/>
         </w:rPr>
-        <w:t xml:space="preserve"> </w:t>
-      </w:r>
-    </w:p>
-    <w:p>
-      <w:pPr>
-        <w:rPr>
-          <w:rFonts w:ascii="Times New Roman" w:hAnsi="Times New Roman" w:cs="Times New Roman"/>
+      </w:pPr>
+      <w:r>
+        <w:rPr>
+          <w:b/>
+          <w:bCs/>
           <w:sz w:val="28"/>
           <w:szCs w:val="28"/>
           <w:lang w:val="en-US"/>
         </w:rPr>
-      </w:pPr>
+        <w:t>Task 8: Development</w:t>
+      </w:r>
     </w:p>
     <w:p>
       <w:pPr>
@@ -5670,7 +5858,9 @@
           <w:lang w:val="en-US"/>
         </w:rPr>
       </w:pPr>
-      <w:r>
+    </w:p>
+    <w:p>
+      <w:pPr>
         <w:rPr>
           <w:b/>
           <w:bCs/>
@@ -5678,11 +5868,8 @@
           <w:szCs w:val="28"/>
           <w:lang w:val="en-US"/>
         </w:rPr>
-        <w:t>Task 8: Development</w:t>
-      </w:r>
-    </w:p>
-    <w:p>
-      <w:pPr>
+      </w:pPr>
+      <w:r>
         <w:rPr>
           <w:b/>
           <w:bCs/>
@@ -5690,7 +5877,8 @@
           <w:szCs w:val="28"/>
           <w:lang w:val="en-US"/>
         </w:rPr>
-      </w:pPr>
+        <w:t xml:space="preserve">Task 9: Demo </w:t>
+      </w:r>
     </w:p>
     <w:p>
       <w:pPr>
@@ -5702,6 +5890,16 @@
           <w:lang w:val="en-US"/>
         </w:rPr>
       </w:pPr>
+    </w:p>
+    <w:p>
+      <w:pPr>
+        <w:rPr>
+          <w:rFonts w:cs="Calibri"/>
+          <w:sz w:val="24"/>
+          <w:szCs w:val="24"/>
+          <w:lang w:val="en-US"/>
+        </w:rPr>
+      </w:pPr>
       <w:r>
         <w:rPr>
           <w:b/>
@@ -5710,43 +5908,12 @@
           <w:szCs w:val="28"/>
           <w:lang w:val="en-US"/>
         </w:rPr>
-        <w:t xml:space="preserve">Task 9: Demo </w:t>
-      </w:r>
-    </w:p>
-    <w:p>
-      <w:pPr>
-        <w:rPr>
-          <w:b/>
-          <w:bCs/>
-          <w:sz w:val="28"/>
-          <w:szCs w:val="28"/>
-          <w:lang w:val="en-US"/>
-        </w:rPr>
-      </w:pPr>
-    </w:p>
-    <w:p>
-      <w:pPr>
-        <w:rPr>
-          <w:rFonts w:cs="Calibri"/>
-          <w:sz w:val="24"/>
-          <w:szCs w:val="24"/>
-          <w:lang w:val="en-US"/>
-        </w:rPr>
-      </w:pPr>
-      <w:r>
-        <w:rPr>
-          <w:b/>
-          <w:bCs/>
-          <w:sz w:val="28"/>
-          <w:szCs w:val="28"/>
-          <w:lang w:val="en-US"/>
-        </w:rPr>
         <w:t xml:space="preserve">Task 10: Bonus </w:t>
       </w:r>
     </w:p>
     <w:sectPr>
-      <w:headerReference w:type="default" r:id="rId29"/>
-      <w:footerReference w:type="default" r:id="rId30"/>
+      <w:headerReference w:type="default" r:id="rId31"/>
+      <w:footerReference w:type="default" r:id="rId32"/>
       <w:pgSz w:w="11906" w:h="16838"/>
       <w:pgMar w:top="1440" w:right="1440" w:bottom="1440" w:left="1440" w:header="708" w:footer="708" w:gutter="0"/>
       <w:cols w:space="708"/>

</xml_diff>

<commit_message>
added contributions for me and alex
</commit_message>
<xml_diff>
--- a/COS_221_Assignment_5_ Procrastinators.docx
+++ b/COS_221_Assignment_5_ Procrastinators.docx
@@ -360,7 +360,25 @@
           <w:sz w:val="24"/>
           <w:szCs w:val="24"/>
         </w:rPr>
-        <w:t xml:space="preserve">: Today’s digital and technological market is the biggest is has ever been as a result of the increasing use of technology in </w:t>
+        <w:t xml:space="preserve">: Today’s digital and technological market is the biggest is has ever been </w:t>
+      </w:r>
+      <w:proofErr w:type="gramStart"/>
+      <w:r>
+        <w:rPr>
+          <w:rFonts w:ascii="Times New Roman" w:hAnsi="Times New Roman" w:cs="Times New Roman"/>
+          <w:sz w:val="24"/>
+          <w:szCs w:val="24"/>
+        </w:rPr>
+        <w:t>as a result of</w:t>
+      </w:r>
+      <w:proofErr w:type="gramEnd"/>
+      <w:r>
+        <w:rPr>
+          <w:rFonts w:ascii="Times New Roman" w:hAnsi="Times New Roman" w:cs="Times New Roman"/>
+          <w:sz w:val="24"/>
+          <w:szCs w:val="24"/>
+        </w:rPr>
+        <w:t xml:space="preserve"> the increasing use of technology in </w:t>
       </w:r>
       <w:r>
         <w:rPr>
@@ -1080,7 +1098,25 @@
           <w:sz w:val="24"/>
           <w:szCs w:val="24"/>
         </w:rPr>
-        <w:t xml:space="preserve">Adam Rogers. “20 Trending Products and Things To Sell Online (2025).” Shopify </w:t>
+        <w:t xml:space="preserve">Adam Rogers. “20 Trending Products and Things </w:t>
+      </w:r>
+      <w:proofErr w:type="gramStart"/>
+      <w:r>
+        <w:rPr>
+          <w:rFonts w:ascii="Times New Roman" w:hAnsi="Times New Roman" w:cs="Times New Roman"/>
+          <w:sz w:val="24"/>
+          <w:szCs w:val="24"/>
+        </w:rPr>
+        <w:t>To</w:t>
+      </w:r>
+      <w:proofErr w:type="gramEnd"/>
+      <w:r>
+        <w:rPr>
+          <w:rFonts w:ascii="Times New Roman" w:hAnsi="Times New Roman" w:cs="Times New Roman"/>
+          <w:sz w:val="24"/>
+          <w:szCs w:val="24"/>
+        </w:rPr>
+        <w:t xml:space="preserve"> Sell Online (2025).” Shopify </w:t>
       </w:r>
       <w:hyperlink r:id="rId16" w:history="1">
         <w:r>
@@ -1925,6 +1961,7 @@
         </w:rPr>
         <w:t xml:space="preserve"> to contact physical </w:t>
       </w:r>
+      <w:proofErr w:type="gramStart"/>
       <w:r>
         <w:rPr>
           <w:rFonts w:ascii="Times New Roman" w:hAnsi="Times New Roman" w:cs="Times New Roman"/>
@@ -1936,6 +1973,7 @@
         </w:rPr>
         <w:t>retailers</w:t>
       </w:r>
+      <w:proofErr w:type="gramEnd"/>
       <w:r>
         <w:rPr>
           <w:rFonts w:ascii="Times New Roman" w:hAnsi="Times New Roman" w:cs="Times New Roman"/>
@@ -1945,6 +1983,7 @@
         </w:rPr>
         <w:t xml:space="preserve"> locations by </w:t>
       </w:r>
+      <w:proofErr w:type="gramStart"/>
       <w:r>
         <w:rPr>
           <w:rFonts w:ascii="Times New Roman" w:hAnsi="Times New Roman" w:cs="Times New Roman"/>
@@ -1963,7 +2002,17 @@
           <w:szCs w:val="24"/>
           <w:lang w:val="en-US"/>
         </w:rPr>
-        <w:t xml:space="preserve">, but </w:t>
+        <w:t>, but</w:t>
+      </w:r>
+      <w:proofErr w:type="gramEnd"/>
+      <w:r>
+        <w:rPr>
+          <w:rFonts w:ascii="Times New Roman" w:hAnsi="Times New Roman" w:cs="Times New Roman"/>
+          <w:sz w:val="24"/>
+          <w:szCs w:val="24"/>
+          <w:lang w:val="en-US"/>
+        </w:rPr>
+        <w:t xml:space="preserve"> </w:t>
       </w:r>
       <w:r>
         <w:rPr>
@@ -2335,7 +2384,25 @@
           <w:sz w:val="24"/>
           <w:szCs w:val="24"/>
         </w:rPr>
-        <w:t xml:space="preserve"> can group multiple products (1:N), and is identified by a CategoryID and CategoryName.</w:t>
+        <w:t xml:space="preserve"> can group multiple products (1:N</w:t>
+      </w:r>
+      <w:proofErr w:type="gramStart"/>
+      <w:r>
+        <w:rPr>
+          <w:rFonts w:ascii="Times New Roman" w:hAnsi="Times New Roman" w:cs="Times New Roman"/>
+          <w:sz w:val="24"/>
+          <w:szCs w:val="24"/>
+        </w:rPr>
+        <w:t>), and</w:t>
+      </w:r>
+      <w:proofErr w:type="gramEnd"/>
+      <w:r>
+        <w:rPr>
+          <w:rFonts w:ascii="Times New Roman" w:hAnsi="Times New Roman" w:cs="Times New Roman"/>
+          <w:sz w:val="24"/>
+          <w:szCs w:val="24"/>
+        </w:rPr>
+        <w:t xml:space="preserve"> is identified by a CategoryID and CategoryName.</w:t>
       </w:r>
     </w:p>
     <w:p>
@@ -4086,6 +4153,7 @@
         </w:rPr>
         <w:t xml:space="preserve"> Mapping of Binary 1:1 </w:t>
       </w:r>
+      <w:proofErr w:type="gramStart"/>
       <w:r>
         <w:rPr>
           <w:rFonts w:asciiTheme="majorBidi" w:hAnsiTheme="majorBidi" w:cstheme="majorBidi"/>
@@ -4106,6 +4174,7 @@
         </w:rPr>
         <w:t>elationships</w:t>
       </w:r>
+      <w:proofErr w:type="gramEnd"/>
     </w:p>
     <w:p>
       <w:pPr>
@@ -5581,7 +5650,47 @@
           <w:szCs w:val="24"/>
           <w:lang w:val="en-US"/>
         </w:rPr>
-        <w:t xml:space="preserve"> executed gets listing by brand. It determines how many listings are there for each brand. The query joins the product and listing tables together by </w:t>
+        <w:t xml:space="preserve"> executed gets </w:t>
+      </w:r>
+      <w:proofErr w:type="gramStart"/>
+      <w:r>
+        <w:rPr>
+          <w:rFonts w:ascii="Times New Roman" w:hAnsi="Times New Roman" w:cs="Times New Roman"/>
+          <w:sz w:val="24"/>
+          <w:szCs w:val="24"/>
+          <w:lang w:val="en-US"/>
+        </w:rPr>
+        <w:t>listing</w:t>
+      </w:r>
+      <w:proofErr w:type="gramEnd"/>
+      <w:r>
+        <w:rPr>
+          <w:rFonts w:ascii="Times New Roman" w:hAnsi="Times New Roman" w:cs="Times New Roman"/>
+          <w:sz w:val="24"/>
+          <w:szCs w:val="24"/>
+          <w:lang w:val="en-US"/>
+        </w:rPr>
+        <w:t xml:space="preserve"> by brand. It determines how many listings </w:t>
+      </w:r>
+      <w:proofErr w:type="gramStart"/>
+      <w:r>
+        <w:rPr>
+          <w:rFonts w:ascii="Times New Roman" w:hAnsi="Times New Roman" w:cs="Times New Roman"/>
+          <w:sz w:val="24"/>
+          <w:szCs w:val="24"/>
+          <w:lang w:val="en-US"/>
+        </w:rPr>
+        <w:t>are there</w:t>
+      </w:r>
+      <w:proofErr w:type="gramEnd"/>
+      <w:r>
+        <w:rPr>
+          <w:rFonts w:ascii="Times New Roman" w:hAnsi="Times New Roman" w:cs="Times New Roman"/>
+          <w:sz w:val="24"/>
+          <w:szCs w:val="24"/>
+          <w:lang w:val="en-US"/>
+        </w:rPr>
+        <w:t xml:space="preserve"> for each brand. The query joins the product and listing tables together by </w:t>
       </w:r>
       <w:proofErr w:type="spellStart"/>
       <w:r>
@@ -5625,6 +5734,7 @@
       <w:r>
         <w:rPr>
           <w:rFonts w:ascii="Times New Roman" w:hAnsi="Times New Roman" w:cs="Times New Roman"/>
+          <w:noProof/>
           <w:sz w:val="28"/>
           <w:szCs w:val="28"/>
           <w:lang w:val="en-US"/>
@@ -5673,7 +5783,27 @@
           <w:lang w:val="en-US"/>
         </w:rPr>
         <w:br/>
-        <w:t>To solve this problem we add the following:</w:t>
+        <w:t xml:space="preserve">To solve this </w:t>
+      </w:r>
+      <w:proofErr w:type="gramStart"/>
+      <w:r>
+        <w:rPr>
+          <w:rFonts w:ascii="Times New Roman" w:hAnsi="Times New Roman" w:cs="Times New Roman"/>
+          <w:sz w:val="24"/>
+          <w:szCs w:val="24"/>
+          <w:lang w:val="en-US"/>
+        </w:rPr>
+        <w:t>problem</w:t>
+      </w:r>
+      <w:proofErr w:type="gramEnd"/>
+      <w:r>
+        <w:rPr>
+          <w:rFonts w:ascii="Times New Roman" w:hAnsi="Times New Roman" w:cs="Times New Roman"/>
+          <w:sz w:val="24"/>
+          <w:szCs w:val="24"/>
+          <w:lang w:val="en-US"/>
+        </w:rPr>
+        <w:t xml:space="preserve"> we add the following:</w:t>
       </w:r>
       <w:r>
         <w:rPr>
@@ -5750,9 +5880,9 @@
           <w:szCs w:val="24"/>
           <w:lang w:val="en-US"/>
         </w:rPr>
-        <w:t xml:space="preserve"> ON listing(</w:t>
-      </w:r>
-      <w:proofErr w:type="spellStart"/>
+        <w:t xml:space="preserve"> ON </w:t>
+      </w:r>
+      <w:proofErr w:type="gramStart"/>
       <w:r>
         <w:rPr>
           <w:rFonts w:ascii="Times New Roman" w:hAnsi="Times New Roman" w:cs="Times New Roman"/>
@@ -5762,9 +5892,10 @@
           <w:szCs w:val="24"/>
           <w:lang w:val="en-US"/>
         </w:rPr>
-        <w:t>ProductID</w:t>
-      </w:r>
-      <w:proofErr w:type="spellEnd"/>
+        <w:t>listing(</w:t>
+      </w:r>
+      <w:proofErr w:type="spellStart"/>
+      <w:proofErr w:type="gramEnd"/>
       <w:r>
         <w:rPr>
           <w:rFonts w:ascii="Times New Roman" w:hAnsi="Times New Roman" w:cs="Times New Roman"/>
@@ -5774,8 +5905,9 @@
           <w:szCs w:val="24"/>
           <w:lang w:val="en-US"/>
         </w:rPr>
-        <w:t>);</w:t>
-      </w:r>
+        <w:t>ProductID</w:t>
+      </w:r>
+      <w:proofErr w:type="spellEnd"/>
       <w:r>
         <w:rPr>
           <w:rFonts w:ascii="Times New Roman" w:hAnsi="Times New Roman" w:cs="Times New Roman"/>
@@ -5785,6 +5917,17 @@
           <w:szCs w:val="24"/>
           <w:lang w:val="en-US"/>
         </w:rPr>
+        <w:t>);</w:t>
+      </w:r>
+      <w:r>
+        <w:rPr>
+          <w:rFonts w:ascii="Times New Roman" w:hAnsi="Times New Roman" w:cs="Times New Roman"/>
+          <w:i/>
+          <w:iCs/>
+          <w:sz w:val="24"/>
+          <w:szCs w:val="24"/>
+          <w:lang w:val="en-US"/>
+        </w:rPr>
         <w:br/>
       </w:r>
       <w:r>
@@ -5794,7 +5937,27 @@
           <w:szCs w:val="24"/>
           <w:lang w:val="en-US"/>
         </w:rPr>
-        <w:t xml:space="preserve">The above helps because the join is now indexed which then speeds up the process for finding matching  products for each listing. The database now does not scan the whole listing table. The gain from this is that we save a lot of time especially when working with large databases. As for the loss, we need extra disk space to store </w:t>
+        <w:t xml:space="preserve">The above helps because the join is now indexed which then speeds up the process for finding </w:t>
+      </w:r>
+      <w:proofErr w:type="gramStart"/>
+      <w:r>
+        <w:rPr>
+          <w:rFonts w:ascii="Times New Roman" w:hAnsi="Times New Roman" w:cs="Times New Roman"/>
+          <w:sz w:val="24"/>
+          <w:szCs w:val="24"/>
+          <w:lang w:val="en-US"/>
+        </w:rPr>
+        <w:t>matching  products</w:t>
+      </w:r>
+      <w:proofErr w:type="gramEnd"/>
+      <w:r>
+        <w:rPr>
+          <w:rFonts w:ascii="Times New Roman" w:hAnsi="Times New Roman" w:cs="Times New Roman"/>
+          <w:sz w:val="24"/>
+          <w:szCs w:val="24"/>
+          <w:lang w:val="en-US"/>
+        </w:rPr>
+        <w:t xml:space="preserve"> for each listing. The database now does not scan the whole listing table. The gain from this is that we save a lot of time especially when working with large databases. As for the loss, we need extra disk space to store </w:t>
       </w:r>
       <w:proofErr w:type="spellStart"/>
       <w:r>
@@ -5804,7 +5967,17 @@
           <w:szCs w:val="24"/>
           <w:lang w:val="en-US"/>
         </w:rPr>
-        <w:t>index_ProductID</w:t>
+        <w:t>index_</w:t>
+      </w:r>
+      <w:proofErr w:type="gramStart"/>
+      <w:r>
+        <w:rPr>
+          <w:rFonts w:ascii="Times New Roman" w:hAnsi="Times New Roman" w:cs="Times New Roman"/>
+          <w:sz w:val="24"/>
+          <w:szCs w:val="24"/>
+          <w:lang w:val="en-US"/>
+        </w:rPr>
+        <w:t>ProductID</w:t>
       </w:r>
       <w:proofErr w:type="spellEnd"/>
       <w:r>
@@ -5814,7 +5987,17 @@
           <w:szCs w:val="24"/>
           <w:lang w:val="en-US"/>
         </w:rPr>
-        <w:t xml:space="preserve">  and inserting, updating and deleting become a bit slower.</w:t>
+        <w:t xml:space="preserve">  and</w:t>
+      </w:r>
+      <w:proofErr w:type="gramEnd"/>
+      <w:r>
+        <w:rPr>
+          <w:rFonts w:ascii="Times New Roman" w:hAnsi="Times New Roman" w:cs="Times New Roman"/>
+          <w:sz w:val="24"/>
+          <w:szCs w:val="24"/>
+          <w:lang w:val="en-US"/>
+        </w:rPr>
+        <w:t xml:space="preserve"> inserting, updating and deleting become a bit slower.</w:t>
       </w:r>
     </w:p>
     <w:p>
@@ -5883,6 +6066,247 @@
     <w:p>
       <w:pPr>
         <w:rPr>
+          <w:sz w:val="24"/>
+          <w:szCs w:val="24"/>
+          <w:lang w:val="en-US"/>
+        </w:rPr>
+      </w:pPr>
+      <w:r>
+        <w:rPr>
+          <w:sz w:val="24"/>
+          <w:szCs w:val="24"/>
+          <w:lang w:val="en-US"/>
+        </w:rPr>
+        <w:t>HI Mirza (u24631494</w:t>
+      </w:r>
+      <w:proofErr w:type="gramStart"/>
+      <w:r>
+        <w:rPr>
+          <w:sz w:val="24"/>
+          <w:szCs w:val="24"/>
+          <w:lang w:val="en-US"/>
+        </w:rPr>
+        <w:t>) :</w:t>
+      </w:r>
+      <w:proofErr w:type="gramEnd"/>
+      <w:r>
+        <w:rPr>
+          <w:sz w:val="24"/>
+          <w:szCs w:val="24"/>
+          <w:lang w:val="en-US"/>
+        </w:rPr>
+        <w:t xml:space="preserve"> </w:t>
+      </w:r>
+    </w:p>
+    <w:p>
+      <w:pPr>
+        <w:pStyle w:val="ListParagraph"/>
+        <w:numPr>
+          <w:ilvl w:val="0"/>
+          <w:numId w:val="18"/>
+        </w:numPr>
+        <w:rPr>
+          <w:sz w:val="24"/>
+          <w:szCs w:val="24"/>
+          <w:lang w:val="en-US"/>
+        </w:rPr>
+      </w:pPr>
+      <w:r>
+        <w:rPr>
+          <w:sz w:val="24"/>
+          <w:szCs w:val="24"/>
+          <w:lang w:val="en-US"/>
+        </w:rPr>
+        <w:t xml:space="preserve">Frontend </w:t>
+      </w:r>
+    </w:p>
+    <w:p>
+      <w:pPr>
+        <w:pStyle w:val="ListParagraph"/>
+        <w:numPr>
+          <w:ilvl w:val="0"/>
+          <w:numId w:val="18"/>
+        </w:numPr>
+        <w:rPr>
+          <w:sz w:val="24"/>
+          <w:szCs w:val="24"/>
+          <w:lang w:val="en-US"/>
+        </w:rPr>
+      </w:pPr>
+      <w:r>
+        <w:rPr>
+          <w:sz w:val="24"/>
+          <w:szCs w:val="24"/>
+          <w:lang w:val="en-US"/>
+        </w:rPr>
+        <w:t>Populating database</w:t>
+      </w:r>
+    </w:p>
+    <w:p>
+      <w:pPr>
+        <w:pStyle w:val="ListParagraph"/>
+        <w:numPr>
+          <w:ilvl w:val="0"/>
+          <w:numId w:val="18"/>
+        </w:numPr>
+        <w:rPr>
+          <w:sz w:val="24"/>
+          <w:szCs w:val="24"/>
+          <w:lang w:val="en-US"/>
+        </w:rPr>
+      </w:pPr>
+      <w:proofErr w:type="spellStart"/>
+      <w:r>
+        <w:rPr>
+          <w:sz w:val="24"/>
+          <w:szCs w:val="24"/>
+          <w:lang w:val="en-US"/>
+        </w:rPr>
+        <w:t>Analysing</w:t>
+      </w:r>
+      <w:proofErr w:type="spellEnd"/>
+      <w:r>
+        <w:rPr>
+          <w:sz w:val="24"/>
+          <w:szCs w:val="24"/>
+          <w:lang w:val="en-US"/>
+        </w:rPr>
+        <w:t xml:space="preserve"> and optimizing </w:t>
+      </w:r>
+      <w:proofErr w:type="spellStart"/>
+      <w:r>
+        <w:rPr>
+          <w:sz w:val="24"/>
+          <w:szCs w:val="24"/>
+          <w:lang w:val="en-US"/>
+        </w:rPr>
+        <w:t>sql</w:t>
+      </w:r>
+      <w:proofErr w:type="spellEnd"/>
+      <w:r>
+        <w:rPr>
+          <w:sz w:val="24"/>
+          <w:szCs w:val="24"/>
+          <w:lang w:val="en-US"/>
+        </w:rPr>
+        <w:t xml:space="preserve"> query</w:t>
+      </w:r>
+    </w:p>
+    <w:p>
+      <w:pPr>
+        <w:rPr>
+          <w:sz w:val="24"/>
+          <w:szCs w:val="24"/>
+          <w:lang w:val="en-US"/>
+        </w:rPr>
+      </w:pPr>
+      <w:r>
+        <w:rPr>
+          <w:sz w:val="24"/>
+          <w:szCs w:val="24"/>
+          <w:lang w:val="en-US"/>
+        </w:rPr>
+        <w:t>Alex Lange (u24587312</w:t>
+      </w:r>
+      <w:proofErr w:type="gramStart"/>
+      <w:r>
+        <w:rPr>
+          <w:sz w:val="24"/>
+          <w:szCs w:val="24"/>
+          <w:lang w:val="en-US"/>
+        </w:rPr>
+        <w:t>) :</w:t>
+      </w:r>
+      <w:proofErr w:type="gramEnd"/>
+    </w:p>
+    <w:p>
+      <w:pPr>
+        <w:pStyle w:val="ListParagraph"/>
+        <w:numPr>
+          <w:ilvl w:val="0"/>
+          <w:numId w:val="19"/>
+        </w:numPr>
+        <w:rPr>
+          <w:sz w:val="24"/>
+          <w:szCs w:val="24"/>
+          <w:lang w:val="en-US"/>
+        </w:rPr>
+      </w:pPr>
+      <w:r>
+        <w:rPr>
+          <w:sz w:val="24"/>
+          <w:szCs w:val="24"/>
+          <w:lang w:val="en-US"/>
+        </w:rPr>
+        <w:lastRenderedPageBreak/>
+        <w:t>Frontend</w:t>
+      </w:r>
+    </w:p>
+    <w:p>
+      <w:pPr>
+        <w:pStyle w:val="ListParagraph"/>
+        <w:numPr>
+          <w:ilvl w:val="0"/>
+          <w:numId w:val="19"/>
+        </w:numPr>
+        <w:rPr>
+          <w:sz w:val="24"/>
+          <w:szCs w:val="24"/>
+          <w:lang w:val="en-US"/>
+        </w:rPr>
+      </w:pPr>
+      <w:r>
+        <w:rPr>
+          <w:sz w:val="24"/>
+          <w:szCs w:val="24"/>
+          <w:lang w:val="en-US"/>
+        </w:rPr>
+        <w:t>Populating database</w:t>
+      </w:r>
+    </w:p>
+    <w:p>
+      <w:pPr>
+        <w:pStyle w:val="ListParagraph"/>
+        <w:numPr>
+          <w:ilvl w:val="0"/>
+          <w:numId w:val="19"/>
+        </w:numPr>
+        <w:rPr>
+          <w:sz w:val="24"/>
+          <w:szCs w:val="24"/>
+          <w:lang w:val="en-US"/>
+        </w:rPr>
+      </w:pPr>
+      <w:r>
+        <w:rPr>
+          <w:sz w:val="24"/>
+          <w:szCs w:val="24"/>
+          <w:lang w:val="en-US"/>
+        </w:rPr>
+        <w:t xml:space="preserve">Creation of </w:t>
+      </w:r>
+      <w:proofErr w:type="gramStart"/>
+      <w:r>
+        <w:rPr>
+          <w:sz w:val="24"/>
+          <w:szCs w:val="24"/>
+          <w:lang w:val="en-US"/>
+        </w:rPr>
+        <w:t>database</w:t>
+      </w:r>
+      <w:proofErr w:type="gramEnd"/>
+      <w:r>
+        <w:rPr>
+          <w:sz w:val="24"/>
+          <w:szCs w:val="24"/>
+          <w:lang w:val="en-US"/>
+        </w:rPr>
+        <w:t xml:space="preserve"> and tables</w:t>
+      </w:r>
+    </w:p>
+    <w:p>
+      <w:pPr>
+        <w:rPr>
           <w:b/>
           <w:bCs/>
           <w:sz w:val="28"/>
@@ -5890,16 +6314,6 @@
           <w:lang w:val="en-US"/>
         </w:rPr>
       </w:pPr>
-    </w:p>
-    <w:p>
-      <w:pPr>
-        <w:rPr>
-          <w:rFonts w:cs="Calibri"/>
-          <w:sz w:val="24"/>
-          <w:szCs w:val="24"/>
-          <w:lang w:val="en-US"/>
-        </w:rPr>
-      </w:pPr>
       <w:r>
         <w:rPr>
           <w:b/>
@@ -5910,6 +6324,575 @@
         </w:rPr>
         <w:t xml:space="preserve">Task 10: Bonus </w:t>
       </w:r>
+    </w:p>
+    <w:p>
+      <w:pPr>
+        <w:rPr>
+          <w:rFonts w:cs="Calibri"/>
+          <w:sz w:val="24"/>
+          <w:szCs w:val="24"/>
+        </w:rPr>
+      </w:pPr>
+    </w:p>
+    <w:p>
+      <w:pPr>
+        <w:rPr>
+          <w:rFonts w:cs="Calibri"/>
+          <w:sz w:val="24"/>
+          <w:szCs w:val="24"/>
+        </w:rPr>
+      </w:pPr>
+      <w:r>
+        <w:rPr>
+          <w:rFonts w:cs="Calibri"/>
+          <w:sz w:val="24"/>
+          <w:szCs w:val="24"/>
+        </w:rPr>
+        <w:t>Password Hashing:</w:t>
+      </w:r>
+    </w:p>
+    <w:p>
+      <w:pPr>
+        <w:rPr>
+          <w:rFonts w:cs="Calibri"/>
+          <w:sz w:val="24"/>
+          <w:szCs w:val="24"/>
+        </w:rPr>
+      </w:pPr>
+    </w:p>
+    <w:p>
+      <w:pPr>
+        <w:rPr>
+          <w:rFonts w:cs="Calibri"/>
+          <w:sz w:val="24"/>
+          <w:szCs w:val="24"/>
+        </w:rPr>
+      </w:pPr>
+      <w:r>
+        <w:rPr>
+          <w:rFonts w:cs="Calibri"/>
+          <w:sz w:val="24"/>
+          <w:szCs w:val="24"/>
+        </w:rPr>
+        <w:t xml:space="preserve">Implementation in </w:t>
+      </w:r>
+      <w:proofErr w:type="spellStart"/>
+      <w:r>
+        <w:rPr>
+          <w:rFonts w:cs="Calibri"/>
+          <w:sz w:val="24"/>
+          <w:szCs w:val="24"/>
+        </w:rPr>
+        <w:t>api.php</w:t>
+      </w:r>
+      <w:proofErr w:type="spellEnd"/>
+      <w:r>
+        <w:rPr>
+          <w:rFonts w:cs="Calibri"/>
+          <w:sz w:val="24"/>
+          <w:szCs w:val="24"/>
+        </w:rPr>
+        <w:t>:</w:t>
+      </w:r>
+    </w:p>
+    <w:p>
+      <w:pPr>
+        <w:rPr>
+          <w:rFonts w:cs="Calibri"/>
+          <w:sz w:val="24"/>
+          <w:szCs w:val="24"/>
+        </w:rPr>
+      </w:pPr>
+      <w:r>
+        <w:rPr>
+          <w:rFonts w:cs="Calibri"/>
+          <w:sz w:val="24"/>
+          <w:szCs w:val="24"/>
+        </w:rPr>
+        <w:t>$salt = bin2hex(</w:t>
+      </w:r>
+      <w:proofErr w:type="spellStart"/>
+      <w:r>
+        <w:rPr>
+          <w:rFonts w:cs="Calibri"/>
+          <w:sz w:val="24"/>
+          <w:szCs w:val="24"/>
+        </w:rPr>
+        <w:t>random_bytes</w:t>
+      </w:r>
+      <w:proofErr w:type="spellEnd"/>
+      <w:r>
+        <w:rPr>
+          <w:rFonts w:cs="Calibri"/>
+          <w:sz w:val="24"/>
+          <w:szCs w:val="24"/>
+        </w:rPr>
+        <w:t>(16)</w:t>
+      </w:r>
+      <w:proofErr w:type="gramStart"/>
+      <w:r>
+        <w:rPr>
+          <w:rFonts w:cs="Calibri"/>
+          <w:sz w:val="24"/>
+          <w:szCs w:val="24"/>
+        </w:rPr>
+        <w:t>);</w:t>
+      </w:r>
+      <w:proofErr w:type="gramEnd"/>
+      <w:r>
+        <w:rPr>
+          <w:rFonts w:cs="Calibri"/>
+          <w:sz w:val="24"/>
+          <w:szCs w:val="24"/>
+        </w:rPr>
+        <w:t xml:space="preserve"> </w:t>
+      </w:r>
+    </w:p>
+    <w:p>
+      <w:pPr>
+        <w:rPr>
+          <w:rFonts w:cs="Calibri"/>
+          <w:sz w:val="24"/>
+          <w:szCs w:val="24"/>
+        </w:rPr>
+      </w:pPr>
+      <w:r>
+        <w:rPr>
+          <w:rFonts w:cs="Calibri"/>
+          <w:sz w:val="24"/>
+          <w:szCs w:val="24"/>
+        </w:rPr>
+        <w:t>$</w:t>
+      </w:r>
+      <w:proofErr w:type="spellStart"/>
+      <w:r>
+        <w:rPr>
+          <w:rFonts w:cs="Calibri"/>
+          <w:sz w:val="24"/>
+          <w:szCs w:val="24"/>
+        </w:rPr>
+        <w:t>hashedPassword</w:t>
+      </w:r>
+      <w:proofErr w:type="spellEnd"/>
+      <w:r>
+        <w:rPr>
+          <w:rFonts w:cs="Calibri"/>
+          <w:sz w:val="24"/>
+          <w:szCs w:val="24"/>
+        </w:rPr>
+        <w:t xml:space="preserve"> = hash("sha512", $data["Password"] . $salt</w:t>
+      </w:r>
+      <w:proofErr w:type="gramStart"/>
+      <w:r>
+        <w:rPr>
+          <w:rFonts w:cs="Calibri"/>
+          <w:sz w:val="24"/>
+          <w:szCs w:val="24"/>
+        </w:rPr>
+        <w:t>);</w:t>
+      </w:r>
+      <w:proofErr w:type="gramEnd"/>
+    </w:p>
+    <w:p>
+      <w:pPr>
+        <w:rPr>
+          <w:rFonts w:cs="Calibri"/>
+          <w:sz w:val="24"/>
+          <w:szCs w:val="24"/>
+        </w:rPr>
+      </w:pPr>
+    </w:p>
+    <w:p>
+      <w:pPr>
+        <w:rPr>
+          <w:rFonts w:cs="Calibri"/>
+          <w:sz w:val="24"/>
+          <w:szCs w:val="24"/>
+        </w:rPr>
+      </w:pPr>
+      <w:r>
+        <w:rPr>
+          <w:rFonts w:cs="Calibri"/>
+          <w:sz w:val="24"/>
+          <w:szCs w:val="24"/>
+        </w:rPr>
+        <w:t>Implementation process:</w:t>
+      </w:r>
+    </w:p>
+    <w:p>
+      <w:pPr>
+        <w:rPr>
+          <w:rFonts w:cs="Calibri"/>
+          <w:sz w:val="24"/>
+          <w:szCs w:val="24"/>
+        </w:rPr>
+      </w:pPr>
+      <w:r>
+        <w:rPr>
+          <w:rFonts w:cs="Calibri"/>
+          <w:sz w:val="24"/>
+          <w:szCs w:val="24"/>
+        </w:rPr>
+        <w:t>1. Generate a unique salt</w:t>
+      </w:r>
+    </w:p>
+    <w:p>
+      <w:pPr>
+        <w:rPr>
+          <w:rFonts w:cs="Calibri"/>
+          <w:sz w:val="24"/>
+          <w:szCs w:val="24"/>
+        </w:rPr>
+      </w:pPr>
+      <w:r>
+        <w:rPr>
+          <w:rFonts w:cs="Calibri"/>
+          <w:sz w:val="24"/>
+          <w:szCs w:val="24"/>
+        </w:rPr>
+        <w:t>2. Combine password with salt</w:t>
+      </w:r>
+    </w:p>
+    <w:p>
+      <w:pPr>
+        <w:rPr>
+          <w:rFonts w:cs="Calibri"/>
+          <w:sz w:val="24"/>
+          <w:szCs w:val="24"/>
+        </w:rPr>
+      </w:pPr>
+      <w:r>
+        <w:rPr>
+          <w:rFonts w:cs="Calibri"/>
+          <w:sz w:val="24"/>
+          <w:szCs w:val="24"/>
+        </w:rPr>
+        <w:t>3. Hash the combination</w:t>
+      </w:r>
+    </w:p>
+    <w:p>
+      <w:pPr>
+        <w:rPr>
+          <w:rFonts w:cs="Calibri"/>
+          <w:sz w:val="24"/>
+          <w:szCs w:val="24"/>
+        </w:rPr>
+      </w:pPr>
+      <w:r>
+        <w:rPr>
+          <w:rFonts w:cs="Calibri"/>
+          <w:sz w:val="24"/>
+          <w:szCs w:val="24"/>
+        </w:rPr>
+        <w:t>4. Store both hash and salt</w:t>
+      </w:r>
+    </w:p>
+    <w:p>
+      <w:pPr>
+        <w:rPr>
+          <w:rFonts w:cs="Calibri"/>
+          <w:sz w:val="24"/>
+          <w:szCs w:val="24"/>
+        </w:rPr>
+      </w:pPr>
+    </w:p>
+    <w:p>
+      <w:pPr>
+        <w:rPr>
+          <w:rFonts w:cs="Calibri"/>
+          <w:sz w:val="24"/>
+          <w:szCs w:val="24"/>
+        </w:rPr>
+      </w:pPr>
+      <w:r>
+        <w:rPr>
+          <w:rFonts w:cs="Calibri"/>
+          <w:sz w:val="24"/>
+          <w:szCs w:val="24"/>
+        </w:rPr>
+        <w:t>Login Attempt Rate-Limiting:</w:t>
+      </w:r>
+    </w:p>
+    <w:p>
+      <w:pPr>
+        <w:rPr>
+          <w:rFonts w:cs="Calibri"/>
+          <w:sz w:val="24"/>
+          <w:szCs w:val="24"/>
+        </w:rPr>
+      </w:pPr>
+    </w:p>
+    <w:p>
+      <w:pPr>
+        <w:rPr>
+          <w:rFonts w:cs="Calibri"/>
+          <w:sz w:val="24"/>
+          <w:szCs w:val="24"/>
+        </w:rPr>
+      </w:pPr>
+      <w:r>
+        <w:rPr>
+          <w:rFonts w:cs="Calibri"/>
+          <w:sz w:val="24"/>
+          <w:szCs w:val="24"/>
+        </w:rPr>
+        <w:t xml:space="preserve">Implementation in </w:t>
+      </w:r>
+      <w:proofErr w:type="spellStart"/>
+      <w:r>
+        <w:rPr>
+          <w:rFonts w:cs="Calibri"/>
+          <w:sz w:val="24"/>
+          <w:szCs w:val="24"/>
+        </w:rPr>
+        <w:t>api.php</w:t>
+      </w:r>
+      <w:proofErr w:type="spellEnd"/>
+      <w:r>
+        <w:rPr>
+          <w:rFonts w:cs="Calibri"/>
+          <w:sz w:val="24"/>
+          <w:szCs w:val="24"/>
+        </w:rPr>
+        <w:t>:</w:t>
+      </w:r>
+    </w:p>
+    <w:p>
+      <w:pPr>
+        <w:rPr>
+          <w:rFonts w:cs="Calibri"/>
+          <w:sz w:val="24"/>
+          <w:szCs w:val="24"/>
+        </w:rPr>
+      </w:pPr>
+      <w:r>
+        <w:rPr>
+          <w:rFonts w:cs="Calibri"/>
+          <w:sz w:val="24"/>
+          <w:szCs w:val="24"/>
+        </w:rPr>
+        <w:t>private $</w:t>
+      </w:r>
+      <w:proofErr w:type="spellStart"/>
+      <w:r>
+        <w:rPr>
+          <w:rFonts w:cs="Calibri"/>
+          <w:sz w:val="24"/>
+          <w:szCs w:val="24"/>
+        </w:rPr>
+        <w:t>max_attempts</w:t>
+      </w:r>
+      <w:proofErr w:type="spellEnd"/>
+      <w:r>
+        <w:rPr>
+          <w:rFonts w:cs="Calibri"/>
+          <w:sz w:val="24"/>
+          <w:szCs w:val="24"/>
+        </w:rPr>
+        <w:t xml:space="preserve"> = </w:t>
+      </w:r>
+      <w:proofErr w:type="gramStart"/>
+      <w:r>
+        <w:rPr>
+          <w:rFonts w:cs="Calibri"/>
+          <w:sz w:val="24"/>
+          <w:szCs w:val="24"/>
+        </w:rPr>
+        <w:t>5;</w:t>
+      </w:r>
+      <w:proofErr w:type="gramEnd"/>
+    </w:p>
+    <w:p>
+      <w:pPr>
+        <w:rPr>
+          <w:rFonts w:cs="Calibri"/>
+          <w:sz w:val="24"/>
+          <w:szCs w:val="24"/>
+        </w:rPr>
+      </w:pPr>
+      <w:r>
+        <w:rPr>
+          <w:rFonts w:cs="Calibri"/>
+          <w:sz w:val="24"/>
+          <w:szCs w:val="24"/>
+        </w:rPr>
+        <w:t>private $</w:t>
+      </w:r>
+      <w:proofErr w:type="spellStart"/>
+      <w:r>
+        <w:rPr>
+          <w:rFonts w:cs="Calibri"/>
+          <w:sz w:val="24"/>
+          <w:szCs w:val="24"/>
+        </w:rPr>
+        <w:t>time_window</w:t>
+      </w:r>
+      <w:proofErr w:type="spellEnd"/>
+      <w:r>
+        <w:rPr>
+          <w:rFonts w:cs="Calibri"/>
+          <w:sz w:val="24"/>
+          <w:szCs w:val="24"/>
+        </w:rPr>
+        <w:t xml:space="preserve"> = 300;   (5 minutes)</w:t>
+      </w:r>
+    </w:p>
+    <w:p>
+      <w:pPr>
+        <w:rPr>
+          <w:rFonts w:cs="Calibri"/>
+          <w:sz w:val="24"/>
+          <w:szCs w:val="24"/>
+        </w:rPr>
+      </w:pPr>
+      <w:r>
+        <w:rPr>
+          <w:rFonts w:cs="Calibri"/>
+          <w:sz w:val="24"/>
+          <w:szCs w:val="24"/>
+        </w:rPr>
+        <w:t>private $</w:t>
+      </w:r>
+      <w:proofErr w:type="spellStart"/>
+      <w:r>
+        <w:rPr>
+          <w:rFonts w:cs="Calibri"/>
+          <w:sz w:val="24"/>
+          <w:szCs w:val="24"/>
+        </w:rPr>
+        <w:t>lockout_duration</w:t>
+      </w:r>
+      <w:proofErr w:type="spellEnd"/>
+      <w:r>
+        <w:rPr>
+          <w:rFonts w:cs="Calibri"/>
+          <w:sz w:val="24"/>
+          <w:szCs w:val="24"/>
+        </w:rPr>
+        <w:t xml:space="preserve"> = 900;  (15 minutes)</w:t>
+      </w:r>
+    </w:p>
+    <w:p>
+      <w:pPr>
+        <w:rPr>
+          <w:rFonts w:cs="Calibri"/>
+          <w:sz w:val="24"/>
+          <w:szCs w:val="24"/>
+        </w:rPr>
+      </w:pPr>
+    </w:p>
+    <w:p>
+      <w:pPr>
+        <w:rPr>
+          <w:rFonts w:cs="Calibri"/>
+          <w:sz w:val="24"/>
+          <w:szCs w:val="24"/>
+        </w:rPr>
+      </w:pPr>
+      <w:r>
+        <w:rPr>
+          <w:rFonts w:cs="Calibri"/>
+          <w:sz w:val="24"/>
+          <w:szCs w:val="24"/>
+        </w:rPr>
+        <w:t>Implementation process:</w:t>
+      </w:r>
+    </w:p>
+    <w:p>
+      <w:pPr>
+        <w:rPr>
+          <w:rFonts w:cs="Calibri"/>
+          <w:sz w:val="24"/>
+          <w:szCs w:val="24"/>
+        </w:rPr>
+      </w:pPr>
+      <w:r>
+        <w:rPr>
+          <w:rFonts w:cs="Calibri"/>
+          <w:sz w:val="24"/>
+          <w:szCs w:val="24"/>
+        </w:rPr>
+        <w:t>1. Track attempts per user - I create a unique identifier using IP address + email combination</w:t>
+      </w:r>
+    </w:p>
+    <w:p>
+      <w:pPr>
+        <w:rPr>
+          <w:rFonts w:cs="Calibri"/>
+          <w:sz w:val="24"/>
+          <w:szCs w:val="24"/>
+        </w:rPr>
+      </w:pPr>
+      <w:r>
+        <w:rPr>
+          <w:rFonts w:cs="Calibri"/>
+          <w:sz w:val="24"/>
+          <w:szCs w:val="24"/>
+        </w:rPr>
+        <w:t>2. Monitor within time windows - I only count failed attempts within the last 5 minutes</w:t>
+      </w:r>
+    </w:p>
+    <w:p>
+      <w:pPr>
+        <w:rPr>
+          <w:rFonts w:cs="Calibri"/>
+          <w:sz w:val="24"/>
+          <w:szCs w:val="24"/>
+        </w:rPr>
+      </w:pPr>
+      <w:r>
+        <w:rPr>
+          <w:rFonts w:cs="Calibri"/>
+          <w:sz w:val="24"/>
+          <w:szCs w:val="24"/>
+        </w:rPr>
+        <w:t>3. Implement progressive lockout - After 5 failed attempts, I lock the account for 15 minutes</w:t>
+      </w:r>
+    </w:p>
+    <w:p>
+      <w:pPr>
+        <w:rPr>
+          <w:rFonts w:cs="Calibri"/>
+          <w:sz w:val="24"/>
+          <w:szCs w:val="24"/>
+        </w:rPr>
+      </w:pPr>
+      <w:r>
+        <w:rPr>
+          <w:rFonts w:cs="Calibri"/>
+          <w:sz w:val="24"/>
+          <w:szCs w:val="24"/>
+        </w:rPr>
+        <w:lastRenderedPageBreak/>
+        <w:t>4. Reset on success - When login succeeds, I clear the attempt counter</w:t>
+      </w:r>
+    </w:p>
+    <w:p>
+      <w:pPr>
+        <w:rPr>
+          <w:rFonts w:cs="Calibri"/>
+          <w:sz w:val="24"/>
+          <w:szCs w:val="24"/>
+        </w:rPr>
+      </w:pPr>
+      <w:r>
+        <w:rPr>
+          <w:rFonts w:cs="Calibri"/>
+          <w:sz w:val="24"/>
+          <w:szCs w:val="24"/>
+        </w:rPr>
+        <w:t>5. Automatic cleanup - I remove old attempt records to keep the system efficient</w:t>
+      </w:r>
+    </w:p>
+    <w:p>
+      <w:pPr>
+        <w:rPr>
+          <w:rFonts w:cs="Calibri"/>
+          <w:sz w:val="24"/>
+          <w:szCs w:val="24"/>
+          <w:lang w:val="en-US"/>
+        </w:rPr>
+      </w:pPr>
     </w:p>
     <w:sectPr>
       <w:headerReference w:type="default" r:id="rId31"/>
@@ -6659,6 +7642,118 @@
     </w:lvl>
   </w:abstractNum>
   <w:abstractNum w:abstractNumId="5" w15:restartNumberingAfterBreak="0">
+    <w:nsid w:val="2BB879F6"/>
+    <w:multiLevelType w:val="hybridMultilevel"/>
+    <w:tmpl w:val="B234EF4C"/>
+    <w:lvl w:ilvl="0" w:tplc="BF78F6CC">
+      <w:numFmt w:val="bullet"/>
+      <w:lvlText w:val=""/>
+      <w:lvlJc w:val="left"/>
+      <w:pPr>
+        <w:ind w:left="720" w:hanging="360"/>
+      </w:pPr>
+      <w:rPr>
+        <w:rFonts w:ascii="Wingdings" w:eastAsiaTheme="minorHAnsi" w:hAnsi="Wingdings" w:cstheme="minorBidi" w:hint="default"/>
+      </w:rPr>
+    </w:lvl>
+    <w:lvl w:ilvl="1" w:tplc="1C090003" w:tentative="1">
+      <w:start w:val="1"/>
+      <w:numFmt w:val="bullet"/>
+      <w:lvlText w:val="o"/>
+      <w:lvlJc w:val="left"/>
+      <w:pPr>
+        <w:ind w:left="1440" w:hanging="360"/>
+      </w:pPr>
+      <w:rPr>
+        <w:rFonts w:ascii="Courier New" w:hAnsi="Courier New" w:cs="Courier New" w:hint="default"/>
+      </w:rPr>
+    </w:lvl>
+    <w:lvl w:ilvl="2" w:tplc="1C090005" w:tentative="1">
+      <w:start w:val="1"/>
+      <w:numFmt w:val="bullet"/>
+      <w:lvlText w:val=""/>
+      <w:lvlJc w:val="left"/>
+      <w:pPr>
+        <w:ind w:left="2160" w:hanging="360"/>
+      </w:pPr>
+      <w:rPr>
+        <w:rFonts w:ascii="Wingdings" w:hAnsi="Wingdings" w:hint="default"/>
+      </w:rPr>
+    </w:lvl>
+    <w:lvl w:ilvl="3" w:tplc="1C090001" w:tentative="1">
+      <w:start w:val="1"/>
+      <w:numFmt w:val="bullet"/>
+      <w:lvlText w:val=""/>
+      <w:lvlJc w:val="left"/>
+      <w:pPr>
+        <w:ind w:left="2880" w:hanging="360"/>
+      </w:pPr>
+      <w:rPr>
+        <w:rFonts w:ascii="Symbol" w:hAnsi="Symbol" w:hint="default"/>
+      </w:rPr>
+    </w:lvl>
+    <w:lvl w:ilvl="4" w:tplc="1C090003" w:tentative="1">
+      <w:start w:val="1"/>
+      <w:numFmt w:val="bullet"/>
+      <w:lvlText w:val="o"/>
+      <w:lvlJc w:val="left"/>
+      <w:pPr>
+        <w:ind w:left="3600" w:hanging="360"/>
+      </w:pPr>
+      <w:rPr>
+        <w:rFonts w:ascii="Courier New" w:hAnsi="Courier New" w:cs="Courier New" w:hint="default"/>
+      </w:rPr>
+    </w:lvl>
+    <w:lvl w:ilvl="5" w:tplc="1C090005" w:tentative="1">
+      <w:start w:val="1"/>
+      <w:numFmt w:val="bullet"/>
+      <w:lvlText w:val=""/>
+      <w:lvlJc w:val="left"/>
+      <w:pPr>
+        <w:ind w:left="4320" w:hanging="360"/>
+      </w:pPr>
+      <w:rPr>
+        <w:rFonts w:ascii="Wingdings" w:hAnsi="Wingdings" w:hint="default"/>
+      </w:rPr>
+    </w:lvl>
+    <w:lvl w:ilvl="6" w:tplc="1C090001" w:tentative="1">
+      <w:start w:val="1"/>
+      <w:numFmt w:val="bullet"/>
+      <w:lvlText w:val=""/>
+      <w:lvlJc w:val="left"/>
+      <w:pPr>
+        <w:ind w:left="5040" w:hanging="360"/>
+      </w:pPr>
+      <w:rPr>
+        <w:rFonts w:ascii="Symbol" w:hAnsi="Symbol" w:hint="default"/>
+      </w:rPr>
+    </w:lvl>
+    <w:lvl w:ilvl="7" w:tplc="1C090003" w:tentative="1">
+      <w:start w:val="1"/>
+      <w:numFmt w:val="bullet"/>
+      <w:lvlText w:val="o"/>
+      <w:lvlJc w:val="left"/>
+      <w:pPr>
+        <w:ind w:left="5760" w:hanging="360"/>
+      </w:pPr>
+      <w:rPr>
+        <w:rFonts w:ascii="Courier New" w:hAnsi="Courier New" w:cs="Courier New" w:hint="default"/>
+      </w:rPr>
+    </w:lvl>
+    <w:lvl w:ilvl="8" w:tplc="1C090005" w:tentative="1">
+      <w:start w:val="1"/>
+      <w:numFmt w:val="bullet"/>
+      <w:lvlText w:val=""/>
+      <w:lvlJc w:val="left"/>
+      <w:pPr>
+        <w:ind w:left="6480" w:hanging="360"/>
+      </w:pPr>
+      <w:rPr>
+        <w:rFonts w:ascii="Wingdings" w:hAnsi="Wingdings" w:hint="default"/>
+      </w:rPr>
+    </w:lvl>
+  </w:abstractNum>
+  <w:abstractNum w:abstractNumId="6" w15:restartNumberingAfterBreak="0">
     <w:nsid w:val="33D3667E"/>
     <w:multiLevelType w:val="hybridMultilevel"/>
     <w:tmpl w:val="12825C0E"/>
@@ -6770,7 +7865,205 @@
       </w:rPr>
     </w:lvl>
   </w:abstractNum>
-  <w:abstractNum w:abstractNumId="6" w15:restartNumberingAfterBreak="0">
+  <w:abstractNum w:abstractNumId="7" w15:restartNumberingAfterBreak="0">
+    <w:nsid w:val="37D5309C"/>
+    <w:multiLevelType w:val="hybridMultilevel"/>
+    <w:tmpl w:val="409E7DAC"/>
+    <w:lvl w:ilvl="0" w:tplc="1C09000F">
+      <w:start w:val="1"/>
+      <w:numFmt w:val="decimal"/>
+      <w:lvlText w:val="%1."/>
+      <w:lvlJc w:val="left"/>
+      <w:pPr>
+        <w:ind w:left="1440" w:hanging="360"/>
+      </w:pPr>
+    </w:lvl>
+    <w:lvl w:ilvl="1" w:tplc="1C090019" w:tentative="1">
+      <w:start w:val="1"/>
+      <w:numFmt w:val="lowerLetter"/>
+      <w:lvlText w:val="%2."/>
+      <w:lvlJc w:val="left"/>
+      <w:pPr>
+        <w:ind w:left="2160" w:hanging="360"/>
+      </w:pPr>
+    </w:lvl>
+    <w:lvl w:ilvl="2" w:tplc="1C09001B" w:tentative="1">
+      <w:start w:val="1"/>
+      <w:numFmt w:val="lowerRoman"/>
+      <w:lvlText w:val="%3."/>
+      <w:lvlJc w:val="right"/>
+      <w:pPr>
+        <w:ind w:left="2880" w:hanging="180"/>
+      </w:pPr>
+    </w:lvl>
+    <w:lvl w:ilvl="3" w:tplc="1C09000F" w:tentative="1">
+      <w:start w:val="1"/>
+      <w:numFmt w:val="decimal"/>
+      <w:lvlText w:val="%4."/>
+      <w:lvlJc w:val="left"/>
+      <w:pPr>
+        <w:ind w:left="3600" w:hanging="360"/>
+      </w:pPr>
+    </w:lvl>
+    <w:lvl w:ilvl="4" w:tplc="1C090019" w:tentative="1">
+      <w:start w:val="1"/>
+      <w:numFmt w:val="lowerLetter"/>
+      <w:lvlText w:val="%5."/>
+      <w:lvlJc w:val="left"/>
+      <w:pPr>
+        <w:ind w:left="4320" w:hanging="360"/>
+      </w:pPr>
+    </w:lvl>
+    <w:lvl w:ilvl="5" w:tplc="1C09001B" w:tentative="1">
+      <w:start w:val="1"/>
+      <w:numFmt w:val="lowerRoman"/>
+      <w:lvlText w:val="%6."/>
+      <w:lvlJc w:val="right"/>
+      <w:pPr>
+        <w:ind w:left="5040" w:hanging="180"/>
+      </w:pPr>
+    </w:lvl>
+    <w:lvl w:ilvl="6" w:tplc="1C09000F" w:tentative="1">
+      <w:start w:val="1"/>
+      <w:numFmt w:val="decimal"/>
+      <w:lvlText w:val="%7."/>
+      <w:lvlJc w:val="left"/>
+      <w:pPr>
+        <w:ind w:left="5760" w:hanging="360"/>
+      </w:pPr>
+    </w:lvl>
+    <w:lvl w:ilvl="7" w:tplc="1C090019" w:tentative="1">
+      <w:start w:val="1"/>
+      <w:numFmt w:val="lowerLetter"/>
+      <w:lvlText w:val="%8."/>
+      <w:lvlJc w:val="left"/>
+      <w:pPr>
+        <w:ind w:left="6480" w:hanging="360"/>
+      </w:pPr>
+    </w:lvl>
+    <w:lvl w:ilvl="8" w:tplc="1C09001B" w:tentative="1">
+      <w:start w:val="1"/>
+      <w:numFmt w:val="lowerRoman"/>
+      <w:lvlText w:val="%9."/>
+      <w:lvlJc w:val="right"/>
+      <w:pPr>
+        <w:ind w:left="7200" w:hanging="180"/>
+      </w:pPr>
+    </w:lvl>
+  </w:abstractNum>
+  <w:abstractNum w:abstractNumId="8" w15:restartNumberingAfterBreak="0">
+    <w:nsid w:val="40C637E7"/>
+    <w:multiLevelType w:val="hybridMultilevel"/>
+    <w:tmpl w:val="9112D4B6"/>
+    <w:lvl w:ilvl="0" w:tplc="BF78F6CC">
+      <w:numFmt w:val="bullet"/>
+      <w:lvlText w:val=""/>
+      <w:lvlJc w:val="left"/>
+      <w:pPr>
+        <w:ind w:left="720" w:hanging="360"/>
+      </w:pPr>
+      <w:rPr>
+        <w:rFonts w:ascii="Wingdings" w:eastAsiaTheme="minorHAnsi" w:hAnsi="Wingdings" w:cstheme="minorBidi" w:hint="default"/>
+      </w:rPr>
+    </w:lvl>
+    <w:lvl w:ilvl="1" w:tplc="1C090003" w:tentative="1">
+      <w:start w:val="1"/>
+      <w:numFmt w:val="bullet"/>
+      <w:lvlText w:val="o"/>
+      <w:lvlJc w:val="left"/>
+      <w:pPr>
+        <w:ind w:left="1440" w:hanging="360"/>
+      </w:pPr>
+      <w:rPr>
+        <w:rFonts w:ascii="Courier New" w:hAnsi="Courier New" w:cs="Courier New" w:hint="default"/>
+      </w:rPr>
+    </w:lvl>
+    <w:lvl w:ilvl="2" w:tplc="1C090005" w:tentative="1">
+      <w:start w:val="1"/>
+      <w:numFmt w:val="bullet"/>
+      <w:lvlText w:val=""/>
+      <w:lvlJc w:val="left"/>
+      <w:pPr>
+        <w:ind w:left="2160" w:hanging="360"/>
+      </w:pPr>
+      <w:rPr>
+        <w:rFonts w:ascii="Wingdings" w:hAnsi="Wingdings" w:hint="default"/>
+      </w:rPr>
+    </w:lvl>
+    <w:lvl w:ilvl="3" w:tplc="1C090001" w:tentative="1">
+      <w:start w:val="1"/>
+      <w:numFmt w:val="bullet"/>
+      <w:lvlText w:val=""/>
+      <w:lvlJc w:val="left"/>
+      <w:pPr>
+        <w:ind w:left="2880" w:hanging="360"/>
+      </w:pPr>
+      <w:rPr>
+        <w:rFonts w:ascii="Symbol" w:hAnsi="Symbol" w:hint="default"/>
+      </w:rPr>
+    </w:lvl>
+    <w:lvl w:ilvl="4" w:tplc="1C090003" w:tentative="1">
+      <w:start w:val="1"/>
+      <w:numFmt w:val="bullet"/>
+      <w:lvlText w:val="o"/>
+      <w:lvlJc w:val="left"/>
+      <w:pPr>
+        <w:ind w:left="3600" w:hanging="360"/>
+      </w:pPr>
+      <w:rPr>
+        <w:rFonts w:ascii="Courier New" w:hAnsi="Courier New" w:cs="Courier New" w:hint="default"/>
+      </w:rPr>
+    </w:lvl>
+    <w:lvl w:ilvl="5" w:tplc="1C090005" w:tentative="1">
+      <w:start w:val="1"/>
+      <w:numFmt w:val="bullet"/>
+      <w:lvlText w:val=""/>
+      <w:lvlJc w:val="left"/>
+      <w:pPr>
+        <w:ind w:left="4320" w:hanging="360"/>
+      </w:pPr>
+      <w:rPr>
+        <w:rFonts w:ascii="Wingdings" w:hAnsi="Wingdings" w:hint="default"/>
+      </w:rPr>
+    </w:lvl>
+    <w:lvl w:ilvl="6" w:tplc="1C090001" w:tentative="1">
+      <w:start w:val="1"/>
+      <w:numFmt w:val="bullet"/>
+      <w:lvlText w:val=""/>
+      <w:lvlJc w:val="left"/>
+      <w:pPr>
+        <w:ind w:left="5040" w:hanging="360"/>
+      </w:pPr>
+      <w:rPr>
+        <w:rFonts w:ascii="Symbol" w:hAnsi="Symbol" w:hint="default"/>
+      </w:rPr>
+    </w:lvl>
+    <w:lvl w:ilvl="7" w:tplc="1C090003" w:tentative="1">
+      <w:start w:val="1"/>
+      <w:numFmt w:val="bullet"/>
+      <w:lvlText w:val="o"/>
+      <w:lvlJc w:val="left"/>
+      <w:pPr>
+        <w:ind w:left="5760" w:hanging="360"/>
+      </w:pPr>
+      <w:rPr>
+        <w:rFonts w:ascii="Courier New" w:hAnsi="Courier New" w:cs="Courier New" w:hint="default"/>
+      </w:rPr>
+    </w:lvl>
+    <w:lvl w:ilvl="8" w:tplc="1C090005" w:tentative="1">
+      <w:start w:val="1"/>
+      <w:numFmt w:val="bullet"/>
+      <w:lvlText w:val=""/>
+      <w:lvlJc w:val="left"/>
+      <w:pPr>
+        <w:ind w:left="6480" w:hanging="360"/>
+      </w:pPr>
+      <w:rPr>
+        <w:rFonts w:ascii="Wingdings" w:hAnsi="Wingdings" w:hint="default"/>
+      </w:rPr>
+    </w:lvl>
+  </w:abstractNum>
+  <w:abstractNum w:abstractNumId="9" w15:restartNumberingAfterBreak="0">
     <w:nsid w:val="442A313A"/>
     <w:multiLevelType w:val="multilevel"/>
     <w:tmpl w:val="5A1C3AFE"/>
@@ -6919,7 +8212,7 @@
       </w:rPr>
     </w:lvl>
   </w:abstractNum>
-  <w:abstractNum w:abstractNumId="7" w15:restartNumberingAfterBreak="0">
+  <w:abstractNum w:abstractNumId="10" w15:restartNumberingAfterBreak="0">
     <w:nsid w:val="4BEF41DE"/>
     <w:multiLevelType w:val="hybridMultilevel"/>
     <w:tmpl w:val="53462DF4"/>
@@ -7008,7 +8301,7 @@
       </w:pPr>
     </w:lvl>
   </w:abstractNum>
-  <w:abstractNum w:abstractNumId="8" w15:restartNumberingAfterBreak="0">
+  <w:abstractNum w:abstractNumId="11" w15:restartNumberingAfterBreak="0">
     <w:nsid w:val="4E247BA5"/>
     <w:multiLevelType w:val="hybridMultilevel"/>
     <w:tmpl w:val="9C644356"/>
@@ -7121,7 +8414,93 @@
       </w:rPr>
     </w:lvl>
   </w:abstractNum>
-  <w:abstractNum w:abstractNumId="9" w15:restartNumberingAfterBreak="0">
+  <w:abstractNum w:abstractNumId="12" w15:restartNumberingAfterBreak="0">
+    <w:nsid w:val="5EAA6BCB"/>
+    <w:multiLevelType w:val="hybridMultilevel"/>
+    <w:tmpl w:val="21C4AAB4"/>
+    <w:lvl w:ilvl="0" w:tplc="1C09000F">
+      <w:start w:val="1"/>
+      <w:numFmt w:val="decimal"/>
+      <w:lvlText w:val="%1."/>
+      <w:lvlJc w:val="left"/>
+      <w:pPr>
+        <w:ind w:left="720" w:hanging="360"/>
+      </w:pPr>
+    </w:lvl>
+    <w:lvl w:ilvl="1" w:tplc="1C090019" w:tentative="1">
+      <w:start w:val="1"/>
+      <w:numFmt w:val="lowerLetter"/>
+      <w:lvlText w:val="%2."/>
+      <w:lvlJc w:val="left"/>
+      <w:pPr>
+        <w:ind w:left="1440" w:hanging="360"/>
+      </w:pPr>
+    </w:lvl>
+    <w:lvl w:ilvl="2" w:tplc="1C09001B" w:tentative="1">
+      <w:start w:val="1"/>
+      <w:numFmt w:val="lowerRoman"/>
+      <w:lvlText w:val="%3."/>
+      <w:lvlJc w:val="right"/>
+      <w:pPr>
+        <w:ind w:left="2160" w:hanging="180"/>
+      </w:pPr>
+    </w:lvl>
+    <w:lvl w:ilvl="3" w:tplc="1C09000F" w:tentative="1">
+      <w:start w:val="1"/>
+      <w:numFmt w:val="decimal"/>
+      <w:lvlText w:val="%4."/>
+      <w:lvlJc w:val="left"/>
+      <w:pPr>
+        <w:ind w:left="2880" w:hanging="360"/>
+      </w:pPr>
+    </w:lvl>
+    <w:lvl w:ilvl="4" w:tplc="1C090019" w:tentative="1">
+      <w:start w:val="1"/>
+      <w:numFmt w:val="lowerLetter"/>
+      <w:lvlText w:val="%5."/>
+      <w:lvlJc w:val="left"/>
+      <w:pPr>
+        <w:ind w:left="3600" w:hanging="360"/>
+      </w:pPr>
+    </w:lvl>
+    <w:lvl w:ilvl="5" w:tplc="1C09001B" w:tentative="1">
+      <w:start w:val="1"/>
+      <w:numFmt w:val="lowerRoman"/>
+      <w:lvlText w:val="%6."/>
+      <w:lvlJc w:val="right"/>
+      <w:pPr>
+        <w:ind w:left="4320" w:hanging="180"/>
+      </w:pPr>
+    </w:lvl>
+    <w:lvl w:ilvl="6" w:tplc="1C09000F" w:tentative="1">
+      <w:start w:val="1"/>
+      <w:numFmt w:val="decimal"/>
+      <w:lvlText w:val="%7."/>
+      <w:lvlJc w:val="left"/>
+      <w:pPr>
+        <w:ind w:left="5040" w:hanging="360"/>
+      </w:pPr>
+    </w:lvl>
+    <w:lvl w:ilvl="7" w:tplc="1C090019" w:tentative="1">
+      <w:start w:val="1"/>
+      <w:numFmt w:val="lowerLetter"/>
+      <w:lvlText w:val="%8."/>
+      <w:lvlJc w:val="left"/>
+      <w:pPr>
+        <w:ind w:left="5760" w:hanging="360"/>
+      </w:pPr>
+    </w:lvl>
+    <w:lvl w:ilvl="8" w:tplc="1C09001B" w:tentative="1">
+      <w:start w:val="1"/>
+      <w:numFmt w:val="lowerRoman"/>
+      <w:lvlText w:val="%9."/>
+      <w:lvlJc w:val="right"/>
+      <w:pPr>
+        <w:ind w:left="6480" w:hanging="180"/>
+      </w:pPr>
+    </w:lvl>
+  </w:abstractNum>
+  <w:abstractNum w:abstractNumId="13" w15:restartNumberingAfterBreak="0">
     <w:nsid w:val="6B393973"/>
     <w:multiLevelType w:val="hybridMultilevel"/>
     <w:tmpl w:val="776857D8"/>
@@ -7233,7 +8612,7 @@
       </w:rPr>
     </w:lvl>
   </w:abstractNum>
-  <w:abstractNum w:abstractNumId="10" w15:restartNumberingAfterBreak="0">
+  <w:abstractNum w:abstractNumId="14" w15:restartNumberingAfterBreak="0">
     <w:nsid w:val="78603D1D"/>
     <w:multiLevelType w:val="hybridMultilevel"/>
     <w:tmpl w:val="A5E6FD2E"/>
@@ -7346,7 +8725,7 @@
       </w:rPr>
     </w:lvl>
   </w:abstractNum>
-  <w:abstractNum w:abstractNumId="11" w15:restartNumberingAfterBreak="0">
+  <w:abstractNum w:abstractNumId="15" w15:restartNumberingAfterBreak="0">
     <w:nsid w:val="7B007B01"/>
     <w:multiLevelType w:val="multilevel"/>
     <w:tmpl w:val="31E68D2C"/>
@@ -7495,7 +8874,7 @@
       </w:rPr>
     </w:lvl>
   </w:abstractNum>
-  <w:abstractNum w:abstractNumId="12" w15:restartNumberingAfterBreak="0">
+  <w:abstractNum w:abstractNumId="16" w15:restartNumberingAfterBreak="0">
     <w:nsid w:val="7B136AA1"/>
     <w:multiLevelType w:val="hybridMultilevel"/>
     <w:tmpl w:val="CC125198"/>
@@ -7608,7 +8987,7 @@
       </w:rPr>
     </w:lvl>
   </w:abstractNum>
-  <w:abstractNum w:abstractNumId="13" w15:restartNumberingAfterBreak="0">
+  <w:abstractNum w:abstractNumId="17" w15:restartNumberingAfterBreak="0">
     <w:nsid w:val="7E194A9F"/>
     <w:multiLevelType w:val="hybridMultilevel"/>
     <w:tmpl w:val="D52EE418"/>
@@ -7721,7 +9100,7 @@
       </w:rPr>
     </w:lvl>
   </w:abstractNum>
-  <w:abstractNum w:abstractNumId="14" w15:restartNumberingAfterBreak="0">
+  <w:abstractNum w:abstractNumId="18" w15:restartNumberingAfterBreak="0">
     <w:nsid w:val="7F901781"/>
     <w:multiLevelType w:val="hybridMultilevel"/>
     <w:tmpl w:val="86308078"/>
@@ -7834,7 +9213,7 @@
     </w:lvl>
   </w:abstractNum>
   <w:num w:numId="1" w16cid:durableId="1881895753">
-    <w:abstractNumId w:val="10"/>
+    <w:abstractNumId w:val="14"/>
   </w:num>
   <w:num w:numId="2" w16cid:durableId="13654059">
     <w:abstractNumId w:val="1"/>
@@ -7843,39 +9222,51 @@
     <w:abstractNumId w:val="0"/>
   </w:num>
   <w:num w:numId="4" w16cid:durableId="809371463">
-    <w:abstractNumId w:val="14"/>
+    <w:abstractNumId w:val="18"/>
   </w:num>
   <w:num w:numId="5" w16cid:durableId="1718316460">
-    <w:abstractNumId w:val="9"/>
+    <w:abstractNumId w:val="13"/>
   </w:num>
   <w:num w:numId="6" w16cid:durableId="1059789345">
-    <w:abstractNumId w:val="5"/>
+    <w:abstractNumId w:val="6"/>
   </w:num>
   <w:num w:numId="7" w16cid:durableId="1574051402">
-    <w:abstractNumId w:val="7"/>
+    <w:abstractNumId w:val="10"/>
   </w:num>
   <w:num w:numId="8" w16cid:durableId="1036196101">
     <w:abstractNumId w:val="3"/>
   </w:num>
   <w:num w:numId="9" w16cid:durableId="981160071">
-    <w:abstractNumId w:val="6"/>
+    <w:abstractNumId w:val="9"/>
   </w:num>
   <w:num w:numId="10" w16cid:durableId="1781408632">
     <w:abstractNumId w:val="4"/>
   </w:num>
   <w:num w:numId="11" w16cid:durableId="730738639">
-    <w:abstractNumId w:val="11"/>
+    <w:abstractNumId w:val="15"/>
   </w:num>
   <w:num w:numId="12" w16cid:durableId="1123688882">
-    <w:abstractNumId w:val="13"/>
+    <w:abstractNumId w:val="17"/>
   </w:num>
   <w:num w:numId="13" w16cid:durableId="1397701961">
-    <w:abstractNumId w:val="8"/>
+    <w:abstractNumId w:val="11"/>
   </w:num>
   <w:num w:numId="14" w16cid:durableId="1034618113">
     <w:abstractNumId w:val="2"/>
   </w:num>
   <w:num w:numId="15" w16cid:durableId="1384869778">
+    <w:abstractNumId w:val="16"/>
+  </w:num>
+  <w:num w:numId="16" w16cid:durableId="255215529">
+    <w:abstractNumId w:val="5"/>
+  </w:num>
+  <w:num w:numId="17" w16cid:durableId="1609971006">
+    <w:abstractNumId w:val="8"/>
+  </w:num>
+  <w:num w:numId="18" w16cid:durableId="1940287720">
+    <w:abstractNumId w:val="7"/>
+  </w:num>
+  <w:num w:numId="19" w16cid:durableId="785081856">
     <w:abstractNumId w:val="12"/>
   </w:num>
 </w:numbering>
@@ -8485,7 +9876,6 @@
   <w:style w:type="character" w:default="1" w:styleId="DefaultParagraphFont">
     <w:name w:val="Default Paragraph Font"/>
     <w:uiPriority w:val="1"/>
-    <w:semiHidden/>
     <w:unhideWhenUsed/>
   </w:style>
   <w:style w:type="table" w:default="1" w:styleId="TableNormal">

</xml_diff>